<commit_message>
Mudanças no dicionário de dados, adição das instruções SQL nas Rotas de Cadastro das tabelas de João Pedro Dias Romeira.
</commit_message>
<xml_diff>
--- a/src/dataBase/contabilidade.docx
+++ b/src/dataBase/contabilidade.docx
@@ -2,6 +2,21 @@
 <file path=word/document.xml><?xml version="1.0" encoding="utf-8"?>
 <w:document xmlns:wpc="http://schemas.microsoft.com/office/word/2010/wordprocessingCanvas" xmlns:cx="http://schemas.microsoft.com/office/drawing/2014/chartex" xmlns:cx1="http://schemas.microsoft.com/office/drawing/2015/9/8/chartex" xmlns:cx2="http://schemas.microsoft.com/office/drawing/2015/10/21/chartex" xmlns:cx3="http://schemas.microsoft.com/office/drawing/2016/5/9/chartex" xmlns:cx4="http://schemas.microsoft.com/office/drawing/2016/5/10/chartex" xmlns:cx5="http://schemas.microsoft.com/office/drawing/2016/5/11/chartex" xmlns:cx6="http://schemas.microsoft.com/office/drawing/2016/5/12/chartex" xmlns:cx7="http://schemas.microsoft.com/office/drawing/2016/5/13/chartex" xmlns:cx8="http://schemas.microsoft.com/office/drawing/2016/5/14/chartex" xmlns:mc="http://schemas.openxmlformats.org/markup-compatibility/2006" xmlns:aink="http://schemas.microsoft.com/office/drawing/2016/ink" xmlns:am3d="http://schemas.microsoft.com/office/drawing/2017/model3d" xmlns:o="urn:schemas-microsoft-com:office:office" xmlns:r="http://schemas.openxmlformats.org/officeDocument/2006/relationships" xmlns:m="http://schemas.openxmlformats.org/officeDocument/2006/math" xmlns:v="urn:schemas-microsoft-com:vml" xmlns:wp14="http://schemas.microsoft.com/office/word/2010/wordprocessingDrawing" xmlns:wp="http://schemas.openxmlformats.org/drawingml/2006/wordprocessingDrawing" xmlns:w10="urn:schemas-microsoft-com:office:word" xmlns:w="http://schemas.openxmlformats.org/wordprocessingml/2006/main" xmlns:w14="http://schemas.microsoft.com/office/word/2010/wordml" xmlns:w15="http://schemas.microsoft.com/office/word/2012/wordml" xmlns:w16cid="http://schemas.microsoft.com/office/word/2016/wordml/cid" xmlns:w16se="http://schemas.microsoft.com/office/word/2015/wordml/symex" xmlns:wpg="http://schemas.microsoft.com/office/word/2010/wordprocessingGroup" xmlns:wpi="http://schemas.microsoft.com/office/word/2010/wordprocessingInk" xmlns:wne="http://schemas.microsoft.com/office/word/2006/wordml" xmlns:wps="http://schemas.microsoft.com/office/word/2010/wordprocessingShape" mc:Ignorable="w14 w15 w16se w16cid wp14">
   <w:body>
+    <w:p>
+      <w:pPr>
+        <w:rPr>
+          <w:sz w:val="22"/>
+          <w:szCs w:val="20"/>
+        </w:rPr>
+      </w:pPr>
+      <w:r>
+        <w:rPr>
+          <w:sz w:val="22"/>
+          <w:szCs w:val="20"/>
+        </w:rPr>
+        <w:t>Fonte: Autoria própria</w:t>
+      </w:r>
+    </w:p>
     <w:p>
       <w:pPr>
         <w:jc w:val="center"/>
@@ -68,7 +83,7 @@
         <w:t xml:space="preserve"> - </w:t>
       </w:r>
       <w:r>
-        <w:t>USUARIOS</w:t>
+        <w:t>Usuários</w:t>
       </w:r>
     </w:p>
     <w:tbl>
@@ -288,6 +303,9 @@
             <w:pPr>
               <w:jc w:val="center"/>
             </w:pPr>
+            <w:r>
+              <w:t>-</w:t>
+            </w:r>
           </w:p>
         </w:tc>
         <w:tc>
@@ -410,7 +428,11 @@
           <w:tcPr>
             <w:tcW w:w="1151" w:type="pct"/>
           </w:tcPr>
-          <w:p/>
+          <w:p>
+            <w:r>
+              <w:t>Não pode estar vazio.</w:t>
+            </w:r>
+          </w:p>
         </w:tc>
       </w:tr>
       <w:tr>
@@ -494,7 +516,11 @@
           <w:tcPr>
             <w:tcW w:w="1151" w:type="pct"/>
           </w:tcPr>
-          <w:p/>
+          <w:p>
+            <w:r>
+              <w:t>Não pode estar vazio.</w:t>
+            </w:r>
+          </w:p>
         </w:tc>
       </w:tr>
       <w:tr>
@@ -532,7 +558,7 @@
               <w:jc w:val="center"/>
             </w:pPr>
             <w:r>
-              <w:t>CHAR</w:t>
+              <w:t>VARCHAR</w:t>
             </w:r>
           </w:p>
         </w:tc>
@@ -578,7 +604,7 @@
           </w:tcPr>
           <w:p>
             <w:r>
-              <w:t>UNIQUE.</w:t>
+              <w:t>Não pode estar vazio.</w:t>
             </w:r>
           </w:p>
         </w:tc>
@@ -662,7 +688,11 @@
           <w:tcPr>
             <w:tcW w:w="1151" w:type="pct"/>
           </w:tcPr>
-          <w:p/>
+          <w:p>
+            <w:r>
+              <w:t>Não pode estar vazio.</w:t>
+            </w:r>
+          </w:p>
         </w:tc>
       </w:tr>
       <w:tr>
@@ -700,7 +730,7 @@
               <w:jc w:val="center"/>
             </w:pPr>
             <w:r>
-              <w:t>VARCHAR</w:t>
+              <w:t>INT</w:t>
             </w:r>
           </w:p>
         </w:tc>
@@ -714,7 +744,7 @@
               <w:jc w:val="center"/>
             </w:pPr>
             <w:r>
-              <w:t>15</w:t>
+              <w:t>9</w:t>
             </w:r>
           </w:p>
         </w:tc>
@@ -744,7 +774,11 @@
           <w:tcPr>
             <w:tcW w:w="1151" w:type="pct"/>
           </w:tcPr>
-          <w:p/>
+          <w:p>
+            <w:r>
+              <w:t>Não pode estar vazio.</w:t>
+            </w:r>
+          </w:p>
         </w:tc>
       </w:tr>
       <w:tr>
@@ -795,6 +829,9 @@
             <w:pPr>
               <w:jc w:val="center"/>
             </w:pPr>
+            <w:r>
+              <w:t>1</w:t>
+            </w:r>
           </w:p>
         </w:tc>
         <w:tc>
@@ -878,6 +915,9 @@
             <w:pPr>
               <w:jc w:val="center"/>
             </w:pPr>
+            <w:r>
+              <w:t>255</w:t>
+            </w:r>
           </w:p>
         </w:tc>
         <w:tc>
@@ -914,21 +954,6 @@
         </w:tc>
       </w:tr>
     </w:tbl>
-    <w:p>
-      <w:pPr>
-        <w:rPr>
-          <w:sz w:val="22"/>
-          <w:szCs w:val="20"/>
-        </w:rPr>
-      </w:pPr>
-      <w:r>
-        <w:rPr>
-          <w:sz w:val="22"/>
-          <w:szCs w:val="20"/>
-        </w:rPr>
-        <w:t>Fonte: Autoria própria</w:t>
-      </w:r>
-    </w:p>
     <w:p/>
     <w:p>
       <w:pPr>
@@ -1195,6 +1220,9 @@
             <w:pPr>
               <w:jc w:val="center"/>
             </w:pPr>
+            <w:r>
+              <w:t>-</w:t>
+            </w:r>
           </w:p>
         </w:tc>
         <w:tc>
@@ -1317,7 +1345,11 @@
           <w:tcPr>
             <w:tcW w:w="1151" w:type="pct"/>
           </w:tcPr>
-          <w:p/>
+          <w:p>
+            <w:r>
+              <w:t>Não pode estar vazio.</w:t>
+            </w:r>
+          </w:p>
         </w:tc>
       </w:tr>
       <w:tr>
@@ -1399,7 +1431,11 @@
           <w:tcPr>
             <w:tcW w:w="1151" w:type="pct"/>
           </w:tcPr>
-          <w:p/>
+          <w:p>
+            <w:r>
+              <w:t>Não pode estar vazio.</w:t>
+            </w:r>
+          </w:p>
         </w:tc>
       </w:tr>
       <w:tr>
@@ -1437,7 +1473,7 @@
               <w:jc w:val="center"/>
             </w:pPr>
             <w:r>
-              <w:t>CHAR</w:t>
+              <w:t>INT</w:t>
             </w:r>
           </w:p>
         </w:tc>
@@ -1482,13 +1518,8 @@
             <w:tcW w:w="1151" w:type="pct"/>
           </w:tcPr>
           <w:p>
-            <w:proofErr w:type="spellStart"/>
-            <w:r>
-              <w:t>Unique</w:t>
-            </w:r>
-            <w:proofErr w:type="spellEnd"/>
-            <w:r>
-              <w:t xml:space="preserve"> </w:t>
+            <w:r>
+              <w:t>Não pode estar vazio. Campo único.</w:t>
             </w:r>
           </w:p>
         </w:tc>
@@ -1541,6 +1572,9 @@
             <w:pPr>
               <w:jc w:val="center"/>
             </w:pPr>
+            <w:r>
+              <w:t>255</w:t>
+            </w:r>
           </w:p>
         </w:tc>
         <w:tc>
@@ -1569,7 +1603,11 @@
           <w:tcPr>
             <w:tcW w:w="1151" w:type="pct"/>
           </w:tcPr>
-          <w:p/>
+          <w:p>
+            <w:r>
+              <w:t>Não pode estar vazio.</w:t>
+            </w:r>
+          </w:p>
         </w:tc>
       </w:tr>
       <w:tr>
@@ -1580,7 +1618,7 @@
           </w:tcPr>
           <w:p>
             <w:r>
-              <w:t>Telefone da Empresa.</w:t>
+              <w:t>Município da Empresa.</w:t>
             </w:r>
           </w:p>
         </w:tc>
@@ -1592,7 +1630,7 @@
           <w:p>
             <w:proofErr w:type="spellStart"/>
             <w:r>
-              <w:t>emp_telefone</w:t>
+              <w:t>Emp_municipio</w:t>
             </w:r>
             <w:proofErr w:type="spellEnd"/>
           </w:p>
@@ -1621,7 +1659,7 @@
               <w:jc w:val="center"/>
             </w:pPr>
             <w:r>
-              <w:t>15</w:t>
+              <w:t>100</w:t>
             </w:r>
           </w:p>
         </w:tc>
@@ -1651,7 +1689,11 @@
           <w:tcPr>
             <w:tcW w:w="1151" w:type="pct"/>
           </w:tcPr>
-          <w:p/>
+          <w:p>
+            <w:r>
+              <w:t>Não pode estar vazio.</w:t>
+            </w:r>
+          </w:p>
         </w:tc>
       </w:tr>
       <w:tr>
@@ -1662,6 +1704,183 @@
           </w:tcPr>
           <w:p>
             <w:r>
+              <w:t>Telefone da Empresa.</w:t>
+            </w:r>
+          </w:p>
+        </w:tc>
+        <w:tc>
+          <w:tcPr>
+            <w:tcW w:w="1013" w:type="pct"/>
+            <w:vAlign w:val="center"/>
+          </w:tcPr>
+          <w:p>
+            <w:proofErr w:type="spellStart"/>
+            <w:r>
+              <w:t>emp_telefone</w:t>
+            </w:r>
+            <w:proofErr w:type="spellEnd"/>
+          </w:p>
+        </w:tc>
+        <w:tc>
+          <w:tcPr>
+            <w:tcW w:w="861" w:type="pct"/>
+            <w:vAlign w:val="center"/>
+          </w:tcPr>
+          <w:p>
+            <w:pPr>
+              <w:jc w:val="center"/>
+            </w:pPr>
+            <w:r>
+              <w:t>INT</w:t>
+            </w:r>
+          </w:p>
+        </w:tc>
+        <w:tc>
+          <w:tcPr>
+            <w:tcW w:w="507" w:type="pct"/>
+            <w:vAlign w:val="center"/>
+          </w:tcPr>
+          <w:p>
+            <w:pPr>
+              <w:jc w:val="center"/>
+            </w:pPr>
+            <w:r>
+              <w:t>9</w:t>
+            </w:r>
+          </w:p>
+        </w:tc>
+        <w:tc>
+          <w:tcPr>
+            <w:tcW w:w="203" w:type="pct"/>
+            <w:vAlign w:val="center"/>
+          </w:tcPr>
+          <w:p>
+            <w:pPr>
+              <w:jc w:val="center"/>
+            </w:pPr>
+          </w:p>
+        </w:tc>
+        <w:tc>
+          <w:tcPr>
+            <w:tcW w:w="203" w:type="pct"/>
+            <w:vAlign w:val="center"/>
+          </w:tcPr>
+          <w:p>
+            <w:pPr>
+              <w:jc w:val="center"/>
+            </w:pPr>
+          </w:p>
+        </w:tc>
+        <w:tc>
+          <w:tcPr>
+            <w:tcW w:w="1151" w:type="pct"/>
+          </w:tcPr>
+          <w:p>
+            <w:r>
+              <w:t>Não pode estar vazio.</w:t>
+            </w:r>
+          </w:p>
+        </w:tc>
+      </w:tr>
+      <w:tr>
+        <w:tc>
+          <w:tcPr>
+            <w:tcW w:w="1062" w:type="pct"/>
+            <w:vAlign w:val="center"/>
+          </w:tcPr>
+          <w:p>
+            <w:proofErr w:type="spellStart"/>
+            <w:r>
+              <w:t>Email</w:t>
+            </w:r>
+            <w:proofErr w:type="spellEnd"/>
+            <w:r>
+              <w:t xml:space="preserve"> da Empresa.</w:t>
+            </w:r>
+          </w:p>
+        </w:tc>
+        <w:tc>
+          <w:tcPr>
+            <w:tcW w:w="1013" w:type="pct"/>
+            <w:vAlign w:val="center"/>
+          </w:tcPr>
+          <w:p>
+            <w:proofErr w:type="spellStart"/>
+            <w:r>
+              <w:t>emp_email</w:t>
+            </w:r>
+            <w:proofErr w:type="spellEnd"/>
+          </w:p>
+        </w:tc>
+        <w:tc>
+          <w:tcPr>
+            <w:tcW w:w="861" w:type="pct"/>
+            <w:vAlign w:val="center"/>
+          </w:tcPr>
+          <w:p>
+            <w:pPr>
+              <w:jc w:val="center"/>
+            </w:pPr>
+            <w:r>
+              <w:t>VARCHAR</w:t>
+            </w:r>
+          </w:p>
+        </w:tc>
+        <w:tc>
+          <w:tcPr>
+            <w:tcW w:w="507" w:type="pct"/>
+            <w:vAlign w:val="center"/>
+          </w:tcPr>
+          <w:p>
+            <w:pPr>
+              <w:jc w:val="center"/>
+            </w:pPr>
+            <w:r>
+              <w:t>100</w:t>
+            </w:r>
+          </w:p>
+        </w:tc>
+        <w:tc>
+          <w:tcPr>
+            <w:tcW w:w="203" w:type="pct"/>
+            <w:vAlign w:val="center"/>
+          </w:tcPr>
+          <w:p>
+            <w:pPr>
+              <w:jc w:val="center"/>
+            </w:pPr>
+          </w:p>
+        </w:tc>
+        <w:tc>
+          <w:tcPr>
+            <w:tcW w:w="203" w:type="pct"/>
+            <w:vAlign w:val="center"/>
+          </w:tcPr>
+          <w:p>
+            <w:pPr>
+              <w:jc w:val="center"/>
+            </w:pPr>
+          </w:p>
+        </w:tc>
+        <w:tc>
+          <w:tcPr>
+            <w:tcW w:w="1151" w:type="pct"/>
+          </w:tcPr>
+          <w:p>
+            <w:r>
+              <w:t>Não pode estar vazio.</w:t>
+            </w:r>
+          </w:p>
+        </w:tc>
+      </w:tr>
+      <w:tr>
+        <w:tc>
+          <w:tcPr>
+            <w:tcW w:w="1062" w:type="pct"/>
+            <w:vAlign w:val="center"/>
+          </w:tcPr>
+          <w:p>
+            <w:r>
               <w:t>Tipo da Empresa.</w:t>
             </w:r>
           </w:p>
@@ -1689,7 +1908,7 @@
               <w:jc w:val="center"/>
             </w:pPr>
             <w:r>
-              <w:t>TINYINT</w:t>
+              <w:t>BIT</w:t>
             </w:r>
           </w:p>
         </w:tc>
@@ -1702,6 +1921,9 @@
             <w:pPr>
               <w:jc w:val="center"/>
             </w:pPr>
+            <w:r>
+              <w:t>1</w:t>
+            </w:r>
           </w:p>
         </w:tc>
         <w:tc>
@@ -1732,27 +1954,12 @@
           </w:tcPr>
           <w:p>
             <w:r>
-              <w:t>0-ME; 1-MEI com Escritório; 2-MEI Sem Escritório.</w:t>
+              <w:t>0-ME; 1-MEI.</w:t>
             </w:r>
           </w:p>
         </w:tc>
       </w:tr>
     </w:tbl>
-    <w:p>
-      <w:pPr>
-        <w:rPr>
-          <w:sz w:val="22"/>
-          <w:szCs w:val="20"/>
-        </w:rPr>
-      </w:pPr>
-      <w:r>
-        <w:rPr>
-          <w:sz w:val="22"/>
-          <w:szCs w:val="20"/>
-        </w:rPr>
-        <w:t>Fonte: Autoria própria</w:t>
-      </w:r>
-    </w:p>
     <w:p>
       <w:pPr>
         <w:rPr>
@@ -1768,7 +1975,6 @@
         <w:keepNext/>
       </w:pPr>
       <w:r>
-        <w:lastRenderedPageBreak/>
         <w:t>Tabela</w:t>
       </w:r>
       <w:r>
@@ -1814,13 +2020,7 @@
         <w:t xml:space="preserve"> </w:t>
       </w:r>
       <w:r>
-        <w:t>USUARIO</w:t>
-      </w:r>
-      <w:r>
-        <w:t>S</w:t>
-      </w:r>
-      <w:r>
-        <w:t>_EMPRESAS</w:t>
+        <w:t>USUARIO_EMPRESAS</w:t>
       </w:r>
     </w:p>
     <w:tbl>
@@ -2040,6 +2240,9 @@
             <w:pPr>
               <w:jc w:val="center"/>
             </w:pPr>
+            <w:r>
+              <w:t>-</w:t>
+            </w:r>
           </w:p>
         </w:tc>
         <w:tc>
@@ -2085,10 +2288,7 @@
           </w:tcPr>
           <w:p>
             <w:r>
-              <w:t xml:space="preserve">Identificador da Tabela </w:t>
-            </w:r>
-            <w:r>
-              <w:t>Usuários.</w:t>
+              <w:t>Identificador da Tabela Usuários.</w:t>
             </w:r>
           </w:p>
         </w:tc>
@@ -2128,6 +2328,9 @@
             <w:pPr>
               <w:jc w:val="center"/>
             </w:pPr>
+            <w:r>
+              <w:t>-</w:t>
+            </w:r>
           </w:p>
         </w:tc>
         <w:tc>
@@ -2185,7 +2388,7 @@
           <w:p>
             <w:proofErr w:type="spellStart"/>
             <w:r>
-              <w:t>usu_empre_nivel_acesso</w:t>
+              <w:t>usu_emp_nivel_acesso</w:t>
             </w:r>
             <w:proofErr w:type="spellEnd"/>
           </w:p>
@@ -2213,6 +2416,9 @@
             <w:pPr>
               <w:jc w:val="center"/>
             </w:pPr>
+            <w:r>
+              <w:t>20</w:t>
+            </w:r>
           </w:p>
         </w:tc>
         <w:tc>
@@ -2241,7 +2447,11 @@
           <w:tcPr>
             <w:tcW w:w="1144" w:type="pct"/>
           </w:tcPr>
-          <w:p/>
+          <w:p>
+            <w:r>
+              <w:t>Não pode estar vazio.</w:t>
+            </w:r>
+          </w:p>
         </w:tc>
       </w:tr>
       <w:tr>
@@ -2264,7 +2474,13 @@
           <w:p>
             <w:proofErr w:type="spellStart"/>
             <w:r>
-              <w:t>usu_emp_data_vínculo</w:t>
+              <w:t>usu_emp_data_v</w:t>
+            </w:r>
+            <w:r>
+              <w:t>i</w:t>
+            </w:r>
+            <w:r>
+              <w:t>nculo</w:t>
             </w:r>
             <w:proofErr w:type="spellEnd"/>
           </w:p>
@@ -2292,6 +2508,9 @@
             <w:pPr>
               <w:jc w:val="center"/>
             </w:pPr>
+            <w:r>
+              <w:t>-</w:t>
+            </w:r>
           </w:p>
         </w:tc>
         <w:tc>
@@ -2320,7 +2539,11 @@
           <w:tcPr>
             <w:tcW w:w="1144" w:type="pct"/>
           </w:tcPr>
-          <w:p/>
+          <w:p>
+            <w:r>
+              <w:t>Não pode estar vazio.</w:t>
+            </w:r>
+          </w:p>
         </w:tc>
       </w:tr>
       <w:tr>
@@ -2371,6 +2594,9 @@
             <w:pPr>
               <w:jc w:val="center"/>
             </w:pPr>
+            <w:r>
+              <w:t>1</w:t>
+            </w:r>
           </w:p>
         </w:tc>
         <w:tc>
@@ -2481,29 +2707,10 @@
           <w:tcPr>
             <w:tcW w:w="1144" w:type="pct"/>
           </w:tcPr>
-          <w:p>
-            <w:r>
-              <w:t>NULL</w:t>
-            </w:r>
-          </w:p>
+          <w:p/>
         </w:tc>
       </w:tr>
     </w:tbl>
-    <w:p>
-      <w:pPr>
-        <w:rPr>
-          <w:sz w:val="22"/>
-          <w:szCs w:val="20"/>
-        </w:rPr>
-      </w:pPr>
-      <w:r>
-        <w:rPr>
-          <w:sz w:val="22"/>
-          <w:szCs w:val="20"/>
-        </w:rPr>
-        <w:t>Fonte: Autoria própria</w:t>
-      </w:r>
-    </w:p>
     <w:p>
       <w:pPr>
         <w:pStyle w:val="Legenda"/>
@@ -2715,7 +2922,7 @@
         </w:tc>
         <w:tc>
           <w:tcPr>
-            <w:tcW w:w="1082" w:type="pct"/>
+            <w:tcW w:w="1080" w:type="pct"/>
             <w:vAlign w:val="center"/>
           </w:tcPr>
           <w:p>
@@ -2782,6 +2989,9 @@
             <w:pPr>
               <w:jc w:val="center"/>
             </w:pPr>
+            <w:r>
+              <w:t>-</w:t>
+            </w:r>
           </w:p>
         </w:tc>
         <w:tc>
@@ -2811,7 +3021,7 @@
         </w:tc>
         <w:tc>
           <w:tcPr>
-            <w:tcW w:w="1082" w:type="pct"/>
+            <w:tcW w:w="1080" w:type="pct"/>
           </w:tcPr>
           <w:p>
             <w:proofErr w:type="spellStart"/>
@@ -2819,6 +3029,9 @@
               <w:t>Auto-Incremento</w:t>
             </w:r>
             <w:proofErr w:type="spellEnd"/>
+            <w:r>
+              <w:t>.</w:t>
+            </w:r>
           </w:p>
         </w:tc>
       </w:tr>
@@ -2899,9 +3112,13 @@
         </w:tc>
         <w:tc>
           <w:tcPr>
-            <w:tcW w:w="1082" w:type="pct"/>
-          </w:tcPr>
-          <w:p/>
+            <w:tcW w:w="1080" w:type="pct"/>
+          </w:tcPr>
+          <w:p>
+            <w:r>
+              <w:t>Não pode estar vazio.</w:t>
+            </w:r>
+          </w:p>
         </w:tc>
       </w:tr>
       <w:tr>
@@ -2981,9 +3198,13 @@
         </w:tc>
         <w:tc>
           <w:tcPr>
-            <w:tcW w:w="1082" w:type="pct"/>
-          </w:tcPr>
-          <w:p/>
+            <w:tcW w:w="1080" w:type="pct"/>
+          </w:tcPr>
+          <w:p>
+            <w:r>
+              <w:t>Não pode estar vazio.</w:t>
+            </w:r>
+          </w:p>
         </w:tc>
       </w:tr>
       <w:tr>
@@ -3063,9 +3284,13 @@
         </w:tc>
         <w:tc>
           <w:tcPr>
-            <w:tcW w:w="1082" w:type="pct"/>
-          </w:tcPr>
-          <w:p/>
+            <w:tcW w:w="1080" w:type="pct"/>
+          </w:tcPr>
+          <w:p>
+            <w:r>
+              <w:t>Não pode estar vazio.</w:t>
+            </w:r>
+          </w:p>
         </w:tc>
       </w:tr>
       <w:tr>
@@ -3116,6 +3341,9 @@
             <w:pPr>
               <w:jc w:val="center"/>
             </w:pPr>
+            <w:r>
+              <w:t>1</w:t>
+            </w:r>
           </w:p>
         </w:tc>
         <w:tc>
@@ -3142,117 +3370,16 @@
         </w:tc>
         <w:tc>
           <w:tcPr>
-            <w:tcW w:w="1082" w:type="pct"/>
+            <w:tcW w:w="1080" w:type="pct"/>
           </w:tcPr>
           <w:p>
             <w:r>
               <w:t>1 – Simples Nacional; 2 – Lucro Presumido; 3 – Lucro Real.</w:t>
-            </w:r>
-          </w:p>
-        </w:tc>
-      </w:tr>
-      <w:tr>
-        <w:tc>
-          <w:tcPr>
-            <w:tcW w:w="1033" w:type="pct"/>
-            <w:vAlign w:val="center"/>
-          </w:tcPr>
-          <w:p>
-            <w:r>
-              <w:t>Atividade do Regime.</w:t>
-            </w:r>
-          </w:p>
-        </w:tc>
-        <w:tc>
-          <w:tcPr>
-            <w:tcW w:w="1188" w:type="pct"/>
-            <w:vAlign w:val="center"/>
-          </w:tcPr>
-          <w:p>
-            <w:proofErr w:type="spellStart"/>
-            <w:r>
-              <w:t>regi_</w:t>
-            </w:r>
-            <w:r>
-              <w:t>ativo</w:t>
-            </w:r>
-            <w:proofErr w:type="spellEnd"/>
-          </w:p>
-        </w:tc>
-        <w:tc>
-          <w:tcPr>
-            <w:tcW w:w="832" w:type="pct"/>
-            <w:vAlign w:val="center"/>
-          </w:tcPr>
-          <w:p>
-            <w:pPr>
-              <w:jc w:val="center"/>
-            </w:pPr>
-            <w:r>
-              <w:t>BIT</w:t>
-            </w:r>
-          </w:p>
-        </w:tc>
-        <w:tc>
-          <w:tcPr>
-            <w:tcW w:w="478" w:type="pct"/>
-            <w:vAlign w:val="center"/>
-          </w:tcPr>
-          <w:p>
-            <w:pPr>
-              <w:jc w:val="center"/>
-            </w:pPr>
-          </w:p>
-        </w:tc>
-        <w:tc>
-          <w:tcPr>
-            <w:tcW w:w="197" w:type="pct"/>
-            <w:vAlign w:val="center"/>
-          </w:tcPr>
-          <w:p>
-            <w:pPr>
-              <w:jc w:val="center"/>
-            </w:pPr>
-          </w:p>
-        </w:tc>
-        <w:tc>
-          <w:tcPr>
-            <w:tcW w:w="192" w:type="pct"/>
-            <w:vAlign w:val="center"/>
-          </w:tcPr>
-          <w:p>
-            <w:pPr>
-              <w:jc w:val="center"/>
-            </w:pPr>
-          </w:p>
-        </w:tc>
-        <w:tc>
-          <w:tcPr>
-            <w:tcW w:w="1082" w:type="pct"/>
-          </w:tcPr>
-          <w:p>
-            <w:r>
-              <w:t>0 – Inativo; 1- Ativo.</w:t>
             </w:r>
           </w:p>
         </w:tc>
       </w:tr>
     </w:tbl>
-    <w:p>
-      <w:pPr>
-        <w:rPr>
-          <w:sz w:val="22"/>
-          <w:szCs w:val="20"/>
-        </w:rPr>
-      </w:pPr>
-      <w:r>
-        <w:rPr>
-          <w:sz w:val="22"/>
-          <w:szCs w:val="20"/>
-        </w:rPr>
-        <w:t>Fonte: Autoria própria</w:t>
-      </w:r>
-    </w:p>
     <w:p>
       <w:pPr>
         <w:rPr>
@@ -3325,16 +3452,16 @@
       <w:tblGrid>
         <w:gridCol w:w="2937"/>
         <w:gridCol w:w="3045"/>
-        <w:gridCol w:w="2376"/>
-        <w:gridCol w:w="1385"/>
-        <w:gridCol w:w="551"/>
-        <w:gridCol w:w="537"/>
-        <w:gridCol w:w="3162"/>
+        <w:gridCol w:w="2375"/>
+        <w:gridCol w:w="1384"/>
+        <w:gridCol w:w="550"/>
+        <w:gridCol w:w="536"/>
+        <w:gridCol w:w="3166"/>
       </w:tblGrid>
       <w:tr>
         <w:tc>
           <w:tcPr>
-            <w:tcW w:w="1049" w:type="pct"/>
+            <w:tcW w:w="1062" w:type="pct"/>
             <w:vAlign w:val="center"/>
           </w:tcPr>
           <w:p>
@@ -3366,7 +3493,7 @@
         </w:tc>
         <w:tc>
           <w:tcPr>
-            <w:tcW w:w="1088" w:type="pct"/>
+            <w:tcW w:w="1013" w:type="pct"/>
             <w:vAlign w:val="center"/>
           </w:tcPr>
           <w:p>
@@ -3386,7 +3513,7 @@
         </w:tc>
         <w:tc>
           <w:tcPr>
-            <w:tcW w:w="849" w:type="pct"/>
+            <w:tcW w:w="861" w:type="pct"/>
             <w:vAlign w:val="center"/>
           </w:tcPr>
           <w:p>
@@ -3406,7 +3533,7 @@
         </w:tc>
         <w:tc>
           <w:tcPr>
-            <w:tcW w:w="495" w:type="pct"/>
+            <w:tcW w:w="507" w:type="pct"/>
             <w:vAlign w:val="center"/>
           </w:tcPr>
           <w:p>
@@ -3426,7 +3553,7 @@
         </w:tc>
         <w:tc>
           <w:tcPr>
-            <w:tcW w:w="197" w:type="pct"/>
+            <w:tcW w:w="203" w:type="pct"/>
             <w:vAlign w:val="center"/>
           </w:tcPr>
           <w:p>
@@ -3446,7 +3573,7 @@
         </w:tc>
         <w:tc>
           <w:tcPr>
-            <w:tcW w:w="192" w:type="pct"/>
+            <w:tcW w:w="203" w:type="pct"/>
             <w:vAlign w:val="center"/>
           </w:tcPr>
           <w:p>
@@ -3466,7 +3593,7 @@
         </w:tc>
         <w:tc>
           <w:tcPr>
-            <w:tcW w:w="1131" w:type="pct"/>
+            <w:tcW w:w="1151" w:type="pct"/>
             <w:vAlign w:val="center"/>
           </w:tcPr>
           <w:p>
@@ -3488,7 +3615,7 @@
       <w:tr>
         <w:tc>
           <w:tcPr>
-            <w:tcW w:w="1049" w:type="pct"/>
+            <w:tcW w:w="1062" w:type="pct"/>
             <w:vAlign w:val="center"/>
           </w:tcPr>
           <w:p>
@@ -3499,7 +3626,7 @@
         </w:tc>
         <w:tc>
           <w:tcPr>
-            <w:tcW w:w="1088" w:type="pct"/>
+            <w:tcW w:w="1013" w:type="pct"/>
             <w:vAlign w:val="center"/>
           </w:tcPr>
           <w:p>
@@ -3512,7 +3639,7 @@
         </w:tc>
         <w:tc>
           <w:tcPr>
-            <w:tcW w:w="849" w:type="pct"/>
+            <w:tcW w:w="861" w:type="pct"/>
             <w:vAlign w:val="center"/>
           </w:tcPr>
           <w:p>
@@ -3526,18 +3653,21 @@
         </w:tc>
         <w:tc>
           <w:tcPr>
-            <w:tcW w:w="495" w:type="pct"/>
-            <w:vAlign w:val="center"/>
-          </w:tcPr>
-          <w:p>
-            <w:pPr>
-              <w:jc w:val="center"/>
-            </w:pPr>
-          </w:p>
-        </w:tc>
-        <w:tc>
-          <w:tcPr>
-            <w:tcW w:w="197" w:type="pct"/>
+            <w:tcW w:w="507" w:type="pct"/>
+            <w:vAlign w:val="center"/>
+          </w:tcPr>
+          <w:p>
+            <w:pPr>
+              <w:jc w:val="center"/>
+            </w:pPr>
+            <w:r>
+              <w:t>-</w:t>
+            </w:r>
+          </w:p>
+        </w:tc>
+        <w:tc>
+          <w:tcPr>
+            <w:tcW w:w="203" w:type="pct"/>
             <w:vAlign w:val="center"/>
           </w:tcPr>
           <w:p>
@@ -3551,18 +3681,18 @@
         </w:tc>
         <w:tc>
           <w:tcPr>
-            <w:tcW w:w="192" w:type="pct"/>
-            <w:vAlign w:val="center"/>
-          </w:tcPr>
-          <w:p>
-            <w:pPr>
-              <w:jc w:val="center"/>
-            </w:pPr>
-          </w:p>
-        </w:tc>
-        <w:tc>
-          <w:tcPr>
-            <w:tcW w:w="1131" w:type="pct"/>
+            <w:tcW w:w="203" w:type="pct"/>
+            <w:vAlign w:val="center"/>
+          </w:tcPr>
+          <w:p>
+            <w:pPr>
+              <w:jc w:val="center"/>
+            </w:pPr>
+          </w:p>
+        </w:tc>
+        <w:tc>
+          <w:tcPr>
+            <w:tcW w:w="1151" w:type="pct"/>
           </w:tcPr>
           <w:p>
             <w:proofErr w:type="spellStart"/>
@@ -3570,13 +3700,16 @@
               <w:t>Auto-Incremento</w:t>
             </w:r>
             <w:proofErr w:type="spellEnd"/>
+            <w:r>
+              <w:t>.</w:t>
+            </w:r>
           </w:p>
         </w:tc>
       </w:tr>
       <w:tr>
         <w:tc>
           <w:tcPr>
-            <w:tcW w:w="1049" w:type="pct"/>
+            <w:tcW w:w="1062" w:type="pct"/>
             <w:vAlign w:val="center"/>
           </w:tcPr>
           <w:p>
@@ -3587,7 +3720,7 @@
         </w:tc>
         <w:tc>
           <w:tcPr>
-            <w:tcW w:w="1088" w:type="pct"/>
+            <w:tcW w:w="1013" w:type="pct"/>
             <w:vAlign w:val="center"/>
           </w:tcPr>
           <w:p>
@@ -3600,7 +3733,7 @@
         </w:tc>
         <w:tc>
           <w:tcPr>
-            <w:tcW w:w="849" w:type="pct"/>
+            <w:tcW w:w="861" w:type="pct"/>
             <w:vAlign w:val="center"/>
           </w:tcPr>
           <w:p>
@@ -3614,29 +3747,32 @@
         </w:tc>
         <w:tc>
           <w:tcPr>
-            <w:tcW w:w="495" w:type="pct"/>
-            <w:vAlign w:val="center"/>
-          </w:tcPr>
-          <w:p>
-            <w:pPr>
-              <w:jc w:val="center"/>
-            </w:pPr>
-          </w:p>
-        </w:tc>
-        <w:tc>
-          <w:tcPr>
-            <w:tcW w:w="197" w:type="pct"/>
-            <w:vAlign w:val="center"/>
-          </w:tcPr>
-          <w:p>
-            <w:pPr>
-              <w:jc w:val="center"/>
-            </w:pPr>
-          </w:p>
-        </w:tc>
-        <w:tc>
-          <w:tcPr>
-            <w:tcW w:w="192" w:type="pct"/>
+            <w:tcW w:w="507" w:type="pct"/>
+            <w:vAlign w:val="center"/>
+          </w:tcPr>
+          <w:p>
+            <w:pPr>
+              <w:jc w:val="center"/>
+            </w:pPr>
+            <w:r>
+              <w:t>-</w:t>
+            </w:r>
+          </w:p>
+        </w:tc>
+        <w:tc>
+          <w:tcPr>
+            <w:tcW w:w="203" w:type="pct"/>
+            <w:vAlign w:val="center"/>
+          </w:tcPr>
+          <w:p>
+            <w:pPr>
+              <w:jc w:val="center"/>
+            </w:pPr>
+          </w:p>
+        </w:tc>
+        <w:tc>
+          <w:tcPr>
+            <w:tcW w:w="203" w:type="pct"/>
             <w:vAlign w:val="center"/>
           </w:tcPr>
           <w:p>
@@ -3650,7 +3786,7 @@
         </w:tc>
         <w:tc>
           <w:tcPr>
-            <w:tcW w:w="1131" w:type="pct"/>
+            <w:tcW w:w="1151" w:type="pct"/>
           </w:tcPr>
           <w:p/>
         </w:tc>
@@ -3658,7 +3794,7 @@
       <w:tr>
         <w:tc>
           <w:tcPr>
-            <w:tcW w:w="1049" w:type="pct"/>
+            <w:tcW w:w="1062" w:type="pct"/>
             <w:vAlign w:val="center"/>
           </w:tcPr>
           <w:p>
@@ -3669,7 +3805,7 @@
         </w:tc>
         <w:tc>
           <w:tcPr>
-            <w:tcW w:w="1088" w:type="pct"/>
+            <w:tcW w:w="1013" w:type="pct"/>
             <w:vAlign w:val="center"/>
           </w:tcPr>
           <w:p>
@@ -3682,7 +3818,7 @@
         </w:tc>
         <w:tc>
           <w:tcPr>
-            <w:tcW w:w="849" w:type="pct"/>
+            <w:tcW w:w="861" w:type="pct"/>
             <w:vAlign w:val="center"/>
           </w:tcPr>
           <w:p>
@@ -3696,29 +3832,32 @@
         </w:tc>
         <w:tc>
           <w:tcPr>
-            <w:tcW w:w="495" w:type="pct"/>
-            <w:vAlign w:val="center"/>
-          </w:tcPr>
-          <w:p>
-            <w:pPr>
-              <w:jc w:val="center"/>
-            </w:pPr>
-          </w:p>
-        </w:tc>
-        <w:tc>
-          <w:tcPr>
-            <w:tcW w:w="197" w:type="pct"/>
-            <w:vAlign w:val="center"/>
-          </w:tcPr>
-          <w:p>
-            <w:pPr>
-              <w:jc w:val="center"/>
-            </w:pPr>
-          </w:p>
-        </w:tc>
-        <w:tc>
-          <w:tcPr>
-            <w:tcW w:w="192" w:type="pct"/>
+            <w:tcW w:w="507" w:type="pct"/>
+            <w:vAlign w:val="center"/>
+          </w:tcPr>
+          <w:p>
+            <w:pPr>
+              <w:jc w:val="center"/>
+            </w:pPr>
+            <w:r>
+              <w:t>-</w:t>
+            </w:r>
+          </w:p>
+        </w:tc>
+        <w:tc>
+          <w:tcPr>
+            <w:tcW w:w="203" w:type="pct"/>
+            <w:vAlign w:val="center"/>
+          </w:tcPr>
+          <w:p>
+            <w:pPr>
+              <w:jc w:val="center"/>
+            </w:pPr>
+          </w:p>
+        </w:tc>
+        <w:tc>
+          <w:tcPr>
+            <w:tcW w:w="203" w:type="pct"/>
             <w:vAlign w:val="center"/>
           </w:tcPr>
           <w:p>
@@ -3732,7 +3871,7 @@
         </w:tc>
         <w:tc>
           <w:tcPr>
-            <w:tcW w:w="1131" w:type="pct"/>
+            <w:tcW w:w="1151" w:type="pct"/>
           </w:tcPr>
           <w:p/>
         </w:tc>
@@ -3740,7 +3879,7 @@
       <w:tr>
         <w:tc>
           <w:tcPr>
-            <w:tcW w:w="1049" w:type="pct"/>
+            <w:tcW w:w="1062" w:type="pct"/>
             <w:vAlign w:val="center"/>
           </w:tcPr>
           <w:p>
@@ -3751,7 +3890,7 @@
         </w:tc>
         <w:tc>
           <w:tcPr>
-            <w:tcW w:w="1088" w:type="pct"/>
+            <w:tcW w:w="1013" w:type="pct"/>
             <w:vAlign w:val="center"/>
           </w:tcPr>
           <w:p>
@@ -3764,7 +3903,7 @@
         </w:tc>
         <w:tc>
           <w:tcPr>
-            <w:tcW w:w="849" w:type="pct"/>
+            <w:tcW w:w="861" w:type="pct"/>
             <w:vAlign w:val="center"/>
           </w:tcPr>
           <w:p>
@@ -3778,48 +3917,55 @@
         </w:tc>
         <w:tc>
           <w:tcPr>
-            <w:tcW w:w="495" w:type="pct"/>
-            <w:vAlign w:val="center"/>
-          </w:tcPr>
-          <w:p>
-            <w:pPr>
-              <w:jc w:val="center"/>
-            </w:pPr>
-          </w:p>
-        </w:tc>
-        <w:tc>
-          <w:tcPr>
-            <w:tcW w:w="197" w:type="pct"/>
-            <w:vAlign w:val="center"/>
-          </w:tcPr>
-          <w:p>
-            <w:pPr>
-              <w:jc w:val="center"/>
-            </w:pPr>
-          </w:p>
-        </w:tc>
-        <w:tc>
-          <w:tcPr>
-            <w:tcW w:w="192" w:type="pct"/>
-            <w:vAlign w:val="center"/>
-          </w:tcPr>
-          <w:p>
-            <w:pPr>
-              <w:jc w:val="center"/>
-            </w:pPr>
-          </w:p>
-        </w:tc>
-        <w:tc>
-          <w:tcPr>
-            <w:tcW w:w="1131" w:type="pct"/>
-          </w:tcPr>
-          <w:p/>
+            <w:tcW w:w="507" w:type="pct"/>
+            <w:vAlign w:val="center"/>
+          </w:tcPr>
+          <w:p>
+            <w:pPr>
+              <w:jc w:val="center"/>
+            </w:pPr>
+            <w:r>
+              <w:t>-</w:t>
+            </w:r>
+          </w:p>
+        </w:tc>
+        <w:tc>
+          <w:tcPr>
+            <w:tcW w:w="203" w:type="pct"/>
+            <w:vAlign w:val="center"/>
+          </w:tcPr>
+          <w:p>
+            <w:pPr>
+              <w:jc w:val="center"/>
+            </w:pPr>
+          </w:p>
+        </w:tc>
+        <w:tc>
+          <w:tcPr>
+            <w:tcW w:w="203" w:type="pct"/>
+            <w:vAlign w:val="center"/>
+          </w:tcPr>
+          <w:p>
+            <w:pPr>
+              <w:jc w:val="center"/>
+            </w:pPr>
+          </w:p>
+        </w:tc>
+        <w:tc>
+          <w:tcPr>
+            <w:tcW w:w="1151" w:type="pct"/>
+          </w:tcPr>
+          <w:p>
+            <w:r>
+              <w:t>Não pode estar vazio.</w:t>
+            </w:r>
+          </w:p>
         </w:tc>
       </w:tr>
       <w:tr>
         <w:tc>
           <w:tcPr>
-            <w:tcW w:w="1049" w:type="pct"/>
+            <w:tcW w:w="1062" w:type="pct"/>
             <w:vAlign w:val="center"/>
           </w:tcPr>
           <w:p>
@@ -3830,7 +3976,7 @@
         </w:tc>
         <w:tc>
           <w:tcPr>
-            <w:tcW w:w="1088" w:type="pct"/>
+            <w:tcW w:w="1013" w:type="pct"/>
             <w:vAlign w:val="center"/>
           </w:tcPr>
           <w:p>
@@ -3843,7 +3989,7 @@
         </w:tc>
         <w:tc>
           <w:tcPr>
-            <w:tcW w:w="849" w:type="pct"/>
+            <w:tcW w:w="861" w:type="pct"/>
             <w:vAlign w:val="center"/>
           </w:tcPr>
           <w:p>
@@ -3857,40 +4003,43 @@
         </w:tc>
         <w:tc>
           <w:tcPr>
-            <w:tcW w:w="495" w:type="pct"/>
-            <w:vAlign w:val="center"/>
-          </w:tcPr>
-          <w:p>
-            <w:pPr>
-              <w:jc w:val="center"/>
-            </w:pPr>
-          </w:p>
-        </w:tc>
-        <w:tc>
-          <w:tcPr>
-            <w:tcW w:w="197" w:type="pct"/>
-            <w:vAlign w:val="center"/>
-          </w:tcPr>
-          <w:p>
-            <w:pPr>
-              <w:jc w:val="center"/>
-            </w:pPr>
-          </w:p>
-        </w:tc>
-        <w:tc>
-          <w:tcPr>
-            <w:tcW w:w="192" w:type="pct"/>
-            <w:vAlign w:val="center"/>
-          </w:tcPr>
-          <w:p>
-            <w:pPr>
-              <w:jc w:val="center"/>
-            </w:pPr>
-          </w:p>
-        </w:tc>
-        <w:tc>
-          <w:tcPr>
-            <w:tcW w:w="1131" w:type="pct"/>
+            <w:tcW w:w="507" w:type="pct"/>
+            <w:vAlign w:val="center"/>
+          </w:tcPr>
+          <w:p>
+            <w:pPr>
+              <w:jc w:val="center"/>
+            </w:pPr>
+            <w:r>
+              <w:t>-</w:t>
+            </w:r>
+          </w:p>
+        </w:tc>
+        <w:tc>
+          <w:tcPr>
+            <w:tcW w:w="203" w:type="pct"/>
+            <w:vAlign w:val="center"/>
+          </w:tcPr>
+          <w:p>
+            <w:pPr>
+              <w:jc w:val="center"/>
+            </w:pPr>
+          </w:p>
+        </w:tc>
+        <w:tc>
+          <w:tcPr>
+            <w:tcW w:w="203" w:type="pct"/>
+            <w:vAlign w:val="center"/>
+          </w:tcPr>
+          <w:p>
+            <w:pPr>
+              <w:jc w:val="center"/>
+            </w:pPr>
+          </w:p>
+        </w:tc>
+        <w:tc>
+          <w:tcPr>
+            <w:tcW w:w="1151" w:type="pct"/>
           </w:tcPr>
           <w:p/>
         </w:tc>
@@ -3898,7 +4047,7 @@
       <w:tr>
         <w:tc>
           <w:tcPr>
-            <w:tcW w:w="1049" w:type="pct"/>
+            <w:tcW w:w="1062" w:type="pct"/>
             <w:vAlign w:val="center"/>
           </w:tcPr>
           <w:p>
@@ -3909,7 +4058,7 @@
         </w:tc>
         <w:tc>
           <w:tcPr>
-            <w:tcW w:w="1088" w:type="pct"/>
+            <w:tcW w:w="1013" w:type="pct"/>
             <w:vAlign w:val="center"/>
           </w:tcPr>
           <w:p>
@@ -3922,7 +4071,7 @@
         </w:tc>
         <w:tc>
           <w:tcPr>
-            <w:tcW w:w="849" w:type="pct"/>
+            <w:tcW w:w="861" w:type="pct"/>
             <w:vAlign w:val="center"/>
           </w:tcPr>
           <w:p>
@@ -3936,7 +4085,7 @@
         </w:tc>
         <w:tc>
           <w:tcPr>
-            <w:tcW w:w="495" w:type="pct"/>
+            <w:tcW w:w="507" w:type="pct"/>
             <w:vAlign w:val="center"/>
           </w:tcPr>
           <w:p>
@@ -3950,29 +4099,29 @@
         </w:tc>
         <w:tc>
           <w:tcPr>
-            <w:tcW w:w="197" w:type="pct"/>
-            <w:vAlign w:val="center"/>
-          </w:tcPr>
-          <w:p>
-            <w:pPr>
-              <w:jc w:val="center"/>
-            </w:pPr>
-          </w:p>
-        </w:tc>
-        <w:tc>
-          <w:tcPr>
-            <w:tcW w:w="192" w:type="pct"/>
-            <w:vAlign w:val="center"/>
-          </w:tcPr>
-          <w:p>
-            <w:pPr>
-              <w:jc w:val="center"/>
-            </w:pPr>
-          </w:p>
-        </w:tc>
-        <w:tc>
-          <w:tcPr>
-            <w:tcW w:w="1131" w:type="pct"/>
+            <w:tcW w:w="203" w:type="pct"/>
+            <w:vAlign w:val="center"/>
+          </w:tcPr>
+          <w:p>
+            <w:pPr>
+              <w:jc w:val="center"/>
+            </w:pPr>
+          </w:p>
+        </w:tc>
+        <w:tc>
+          <w:tcPr>
+            <w:tcW w:w="203" w:type="pct"/>
+            <w:vAlign w:val="center"/>
+          </w:tcPr>
+          <w:p>
+            <w:pPr>
+              <w:jc w:val="center"/>
+            </w:pPr>
+          </w:p>
+        </w:tc>
+        <w:tc>
+          <w:tcPr>
+            <w:tcW w:w="1151" w:type="pct"/>
           </w:tcPr>
           <w:p/>
         </w:tc>
@@ -3980,7 +4129,7 @@
       <w:tr>
         <w:tc>
           <w:tcPr>
-            <w:tcW w:w="1049" w:type="pct"/>
+            <w:tcW w:w="1062" w:type="pct"/>
             <w:vAlign w:val="center"/>
           </w:tcPr>
           <w:p>
@@ -3991,7 +4140,7 @@
         </w:tc>
         <w:tc>
           <w:tcPr>
-            <w:tcW w:w="1088" w:type="pct"/>
+            <w:tcW w:w="1013" w:type="pct"/>
             <w:vAlign w:val="center"/>
           </w:tcPr>
           <w:p>
@@ -4004,7 +4153,7 @@
         </w:tc>
         <w:tc>
           <w:tcPr>
-            <w:tcW w:w="849" w:type="pct"/>
+            <w:tcW w:w="861" w:type="pct"/>
             <w:vAlign w:val="center"/>
           </w:tcPr>
           <w:p>
@@ -4018,40 +4167,43 @@
         </w:tc>
         <w:tc>
           <w:tcPr>
-            <w:tcW w:w="495" w:type="pct"/>
-            <w:vAlign w:val="center"/>
-          </w:tcPr>
-          <w:p>
-            <w:pPr>
-              <w:jc w:val="center"/>
-            </w:pPr>
-          </w:p>
-        </w:tc>
-        <w:tc>
-          <w:tcPr>
-            <w:tcW w:w="197" w:type="pct"/>
-            <w:vAlign w:val="center"/>
-          </w:tcPr>
-          <w:p>
-            <w:pPr>
-              <w:jc w:val="center"/>
-            </w:pPr>
-          </w:p>
-        </w:tc>
-        <w:tc>
-          <w:tcPr>
-            <w:tcW w:w="192" w:type="pct"/>
-            <w:vAlign w:val="center"/>
-          </w:tcPr>
-          <w:p>
-            <w:pPr>
-              <w:jc w:val="center"/>
-            </w:pPr>
-          </w:p>
-        </w:tc>
-        <w:tc>
-          <w:tcPr>
-            <w:tcW w:w="1131" w:type="pct"/>
+            <w:tcW w:w="507" w:type="pct"/>
+            <w:vAlign w:val="center"/>
+          </w:tcPr>
+          <w:p>
+            <w:pPr>
+              <w:jc w:val="center"/>
+            </w:pPr>
+            <w:r>
+              <w:t>1</w:t>
+            </w:r>
+          </w:p>
+        </w:tc>
+        <w:tc>
+          <w:tcPr>
+            <w:tcW w:w="203" w:type="pct"/>
+            <w:vAlign w:val="center"/>
+          </w:tcPr>
+          <w:p>
+            <w:pPr>
+              <w:jc w:val="center"/>
+            </w:pPr>
+          </w:p>
+        </w:tc>
+        <w:tc>
+          <w:tcPr>
+            <w:tcW w:w="203" w:type="pct"/>
+            <w:vAlign w:val="center"/>
+          </w:tcPr>
+          <w:p>
+            <w:pPr>
+              <w:jc w:val="center"/>
+            </w:pPr>
+          </w:p>
+        </w:tc>
+        <w:tc>
+          <w:tcPr>
+            <w:tcW w:w="1151" w:type="pct"/>
           </w:tcPr>
           <w:p>
             <w:pPr>
@@ -4062,15 +4214,20 @@
               </w:numPr>
             </w:pPr>
             <w:r>
-              <w:t>Encerrado; 1- Ativo; 2-Suspenso</w:t>
-            </w:r>
+              <w:t xml:space="preserve">Encerrado; 1- Ativo; </w:t>
+            </w:r>
+            <w:proofErr w:type="gramStart"/>
+            <w:r>
+              <w:t>2-Suspenso</w:t>
+            </w:r>
+            <w:proofErr w:type="gramEnd"/>
           </w:p>
         </w:tc>
       </w:tr>
       <w:tr>
         <w:tc>
           <w:tcPr>
-            <w:tcW w:w="1049" w:type="pct"/>
+            <w:tcW w:w="1062" w:type="pct"/>
             <w:vAlign w:val="center"/>
           </w:tcPr>
           <w:p>
@@ -4081,7 +4238,7 @@
         </w:tc>
         <w:tc>
           <w:tcPr>
-            <w:tcW w:w="1088" w:type="pct"/>
+            <w:tcW w:w="1013" w:type="pct"/>
             <w:vAlign w:val="center"/>
           </w:tcPr>
           <w:p>
@@ -4094,7 +4251,7 @@
         </w:tc>
         <w:tc>
           <w:tcPr>
-            <w:tcW w:w="849" w:type="pct"/>
+            <w:tcW w:w="861" w:type="pct"/>
             <w:vAlign w:val="center"/>
           </w:tcPr>
           <w:p>
@@ -4108,7 +4265,7 @@
         </w:tc>
         <w:tc>
           <w:tcPr>
-            <w:tcW w:w="495" w:type="pct"/>
+            <w:tcW w:w="507" w:type="pct"/>
             <w:vAlign w:val="center"/>
           </w:tcPr>
           <w:p>
@@ -4119,66 +4276,40 @@
               </w:rPr>
             </w:pPr>
             <w:r>
-              <w:t>10</w:t>
-            </w:r>
-            <w:r>
-              <w:t>0</w:t>
-            </w:r>
-          </w:p>
-        </w:tc>
-        <w:tc>
-          <w:tcPr>
-            <w:tcW w:w="197" w:type="pct"/>
-            <w:vAlign w:val="center"/>
-          </w:tcPr>
-          <w:p>
-            <w:pPr>
-              <w:jc w:val="center"/>
-            </w:pPr>
-          </w:p>
-        </w:tc>
-        <w:tc>
-          <w:tcPr>
-            <w:tcW w:w="192" w:type="pct"/>
-            <w:vAlign w:val="center"/>
-          </w:tcPr>
-          <w:p>
-            <w:pPr>
-              <w:jc w:val="center"/>
-            </w:pPr>
-          </w:p>
-        </w:tc>
-        <w:tc>
-          <w:tcPr>
-            <w:tcW w:w="1131" w:type="pct"/>
+              <w:t>50</w:t>
+            </w:r>
+          </w:p>
+        </w:tc>
+        <w:tc>
+          <w:tcPr>
+            <w:tcW w:w="203" w:type="pct"/>
+            <w:vAlign w:val="center"/>
+          </w:tcPr>
+          <w:p>
+            <w:pPr>
+              <w:jc w:val="center"/>
+            </w:pPr>
+          </w:p>
+        </w:tc>
+        <w:tc>
+          <w:tcPr>
+            <w:tcW w:w="203" w:type="pct"/>
+            <w:vAlign w:val="center"/>
+          </w:tcPr>
+          <w:p>
+            <w:pPr>
+              <w:jc w:val="center"/>
+            </w:pPr>
+          </w:p>
+        </w:tc>
+        <w:tc>
+          <w:tcPr>
+            <w:tcW w:w="1151" w:type="pct"/>
           </w:tcPr>
           <w:p/>
         </w:tc>
       </w:tr>
     </w:tbl>
-    <w:p>
-      <w:pPr>
-        <w:rPr>
-          <w:sz w:val="22"/>
-          <w:szCs w:val="20"/>
-        </w:rPr>
-      </w:pPr>
-      <w:r>
-        <w:rPr>
-          <w:sz w:val="22"/>
-          <w:szCs w:val="20"/>
-        </w:rPr>
-        <w:t>Fonte: Autoria própria</w:t>
-      </w:r>
-    </w:p>
-    <w:p>
-      <w:pPr>
-        <w:rPr>
-          <w:sz w:val="22"/>
-          <w:szCs w:val="20"/>
-        </w:rPr>
-      </w:pPr>
-    </w:p>
     <w:p>
       <w:pPr>
         <w:rPr>
@@ -4452,6 +4583,9 @@
             <w:pPr>
               <w:jc w:val="center"/>
             </w:pPr>
+            <w:r>
+              <w:t>-</w:t>
+            </w:r>
           </w:p>
         </w:tc>
         <w:tc>
@@ -4489,6 +4623,9 @@
               <w:t>Auto-Incremento</w:t>
             </w:r>
             <w:proofErr w:type="spellEnd"/>
+            <w:r>
+              <w:t>.</w:t>
+            </w:r>
           </w:p>
         </w:tc>
       </w:tr>
@@ -4540,6 +4677,9 @@
             <w:pPr>
               <w:jc w:val="center"/>
             </w:pPr>
+            <w:r>
+              <w:t>-</w:t>
+            </w:r>
           </w:p>
         </w:tc>
         <w:tc>
@@ -4622,6 +4762,9 @@
             <w:pPr>
               <w:jc w:val="center"/>
             </w:pPr>
+            <w:r>
+              <w:t>-</w:t>
+            </w:r>
           </w:p>
         </w:tc>
         <w:tc>
@@ -4704,31 +4847,31 @@
             <w:pPr>
               <w:jc w:val="center"/>
             </w:pPr>
-          </w:p>
-        </w:tc>
-        <w:tc>
-          <w:tcPr>
-            <w:tcW w:w="203" w:type="pct"/>
-            <w:vAlign w:val="center"/>
-          </w:tcPr>
-          <w:p>
-            <w:pPr>
-              <w:jc w:val="center"/>
-            </w:pPr>
-          </w:p>
-        </w:tc>
-        <w:tc>
-          <w:tcPr>
-            <w:tcW w:w="203" w:type="pct"/>
-            <w:vAlign w:val="center"/>
-          </w:tcPr>
-          <w:p>
-            <w:pPr>
-              <w:jc w:val="center"/>
-            </w:pPr>
-            <w:r>
-              <w:t>x</w:t>
-            </w:r>
+            <w:r>
+              <w:t>-</w:t>
+            </w:r>
+          </w:p>
+        </w:tc>
+        <w:tc>
+          <w:tcPr>
+            <w:tcW w:w="203" w:type="pct"/>
+            <w:vAlign w:val="center"/>
+          </w:tcPr>
+          <w:p>
+            <w:pPr>
+              <w:jc w:val="center"/>
+            </w:pPr>
+          </w:p>
+        </w:tc>
+        <w:tc>
+          <w:tcPr>
+            <w:tcW w:w="203" w:type="pct"/>
+            <w:vAlign w:val="center"/>
+          </w:tcPr>
+          <w:p>
+            <w:pPr>
+              <w:jc w:val="center"/>
+            </w:pPr>
           </w:p>
         </w:tc>
         <w:tc>
@@ -4817,7 +4960,11 @@
           <w:tcPr>
             <w:tcW w:w="1151" w:type="pct"/>
           </w:tcPr>
-          <w:p/>
+          <w:p>
+            <w:r>
+              <w:t>Não pode estar vazio.</w:t>
+            </w:r>
+          </w:p>
         </w:tc>
       </w:tr>
       <w:tr>
@@ -4828,8 +4975,7 @@
           </w:tcPr>
           <w:p>
             <w:r>
-              <w:lastRenderedPageBreak/>
-              <w:t>Status do Documento.</w:t>
+              <w:t>Data de Emissão do Documento.</w:t>
             </w:r>
           </w:p>
         </w:tc>
@@ -4841,7 +4987,7 @@
           <w:p>
             <w:proofErr w:type="spellStart"/>
             <w:r>
-              <w:t>doc_status</w:t>
+              <w:t>doc_data_emissao</w:t>
             </w:r>
             <w:proofErr w:type="spellEnd"/>
           </w:p>
@@ -4856,7 +5002,7 @@
               <w:jc w:val="center"/>
             </w:pPr>
             <w:r>
-              <w:t>TINYINT</w:t>
+              <w:t>DATE</w:t>
             </w:r>
           </w:p>
         </w:tc>
@@ -4869,6 +5015,9 @@
             <w:pPr>
               <w:jc w:val="center"/>
             </w:pPr>
+            <w:r>
+              <w:t>-</w:t>
+            </w:r>
           </w:p>
         </w:tc>
         <w:tc>
@@ -4899,7 +5048,7 @@
           </w:tcPr>
           <w:p>
             <w:r>
-              <w:t xml:space="preserve">0 – Pendente; 1 – Validado; 2 – Rejeitado; 3 – Corrigido. </w:t>
+              <w:t>Não pode estar vazio.</w:t>
             </w:r>
           </w:p>
         </w:tc>
@@ -4912,7 +5061,8 @@
           </w:tcPr>
           <w:p>
             <w:r>
-              <w:t>Data do Upload do Documento.</w:t>
+              <w:lastRenderedPageBreak/>
+              <w:t>Valor do Documento.</w:t>
             </w:r>
           </w:p>
         </w:tc>
@@ -4924,7 +5074,7 @@
           <w:p>
             <w:proofErr w:type="spellStart"/>
             <w:r>
-              <w:t>doc_data_upload</w:t>
+              <w:t>doc_valor</w:t>
             </w:r>
             <w:proofErr w:type="spellEnd"/>
           </w:p>
@@ -4939,7 +5089,7 @@
               <w:jc w:val="center"/>
             </w:pPr>
             <w:r>
-              <w:t>DATETIME</w:t>
+              <w:t>DECIMAL</w:t>
             </w:r>
           </w:p>
         </w:tc>
@@ -4952,6 +5102,9 @@
             <w:pPr>
               <w:jc w:val="center"/>
             </w:pPr>
+            <w:r>
+              <w:t>12,2</w:t>
+            </w:r>
           </w:p>
         </w:tc>
         <w:tc>
@@ -4980,194 +5133,14 @@
           <w:tcPr>
             <w:tcW w:w="1151" w:type="pct"/>
           </w:tcPr>
-          <w:p/>
-        </w:tc>
-      </w:tr>
-      <w:tr>
-        <w:tc>
-          <w:tcPr>
-            <w:tcW w:w="1062" w:type="pct"/>
-            <w:vAlign w:val="center"/>
-          </w:tcPr>
-          <w:p>
-            <w:r>
-              <w:t>Data de Emissão do Documento.</w:t>
-            </w:r>
-          </w:p>
-        </w:tc>
-        <w:tc>
-          <w:tcPr>
-            <w:tcW w:w="1013" w:type="pct"/>
-            <w:vAlign w:val="center"/>
-          </w:tcPr>
-          <w:p>
-            <w:proofErr w:type="spellStart"/>
-            <w:r>
-              <w:t>doc_data_emissao</w:t>
-            </w:r>
-            <w:proofErr w:type="spellEnd"/>
-          </w:p>
-        </w:tc>
-        <w:tc>
-          <w:tcPr>
-            <w:tcW w:w="861" w:type="pct"/>
-            <w:vAlign w:val="center"/>
-          </w:tcPr>
-          <w:p>
-            <w:pPr>
-              <w:jc w:val="center"/>
-            </w:pPr>
-            <w:r>
-              <w:t>DATE</w:t>
-            </w:r>
-          </w:p>
-        </w:tc>
-        <w:tc>
-          <w:tcPr>
-            <w:tcW w:w="507" w:type="pct"/>
-            <w:vAlign w:val="center"/>
-          </w:tcPr>
-          <w:p>
-            <w:pPr>
-              <w:jc w:val="center"/>
-            </w:pPr>
-          </w:p>
-        </w:tc>
-        <w:tc>
-          <w:tcPr>
-            <w:tcW w:w="203" w:type="pct"/>
-            <w:vAlign w:val="center"/>
-          </w:tcPr>
-          <w:p>
-            <w:pPr>
-              <w:jc w:val="center"/>
-            </w:pPr>
-          </w:p>
-        </w:tc>
-        <w:tc>
-          <w:tcPr>
-            <w:tcW w:w="203" w:type="pct"/>
-            <w:vAlign w:val="center"/>
-          </w:tcPr>
-          <w:p>
-            <w:pPr>
-              <w:jc w:val="center"/>
-            </w:pPr>
-          </w:p>
-        </w:tc>
-        <w:tc>
-          <w:tcPr>
-            <w:tcW w:w="1151" w:type="pct"/>
-          </w:tcPr>
-          <w:p/>
-        </w:tc>
-      </w:tr>
-      <w:tr>
-        <w:tc>
-          <w:tcPr>
-            <w:tcW w:w="1062" w:type="pct"/>
-            <w:vAlign w:val="center"/>
-          </w:tcPr>
-          <w:p>
-            <w:r>
-              <w:t>Valor do Documento.</w:t>
-            </w:r>
-          </w:p>
-        </w:tc>
-        <w:tc>
-          <w:tcPr>
-            <w:tcW w:w="1013" w:type="pct"/>
-            <w:vAlign w:val="center"/>
-          </w:tcPr>
-          <w:p>
-            <w:proofErr w:type="spellStart"/>
-            <w:r>
-              <w:t>doc_valor</w:t>
-            </w:r>
-            <w:proofErr w:type="spellEnd"/>
-          </w:p>
-        </w:tc>
-        <w:tc>
-          <w:tcPr>
-            <w:tcW w:w="861" w:type="pct"/>
-            <w:vAlign w:val="center"/>
-          </w:tcPr>
-          <w:p>
-            <w:pPr>
-              <w:jc w:val="center"/>
-            </w:pPr>
-            <w:r>
-              <w:t>DECIMAL</w:t>
-            </w:r>
-          </w:p>
-        </w:tc>
-        <w:tc>
-          <w:tcPr>
-            <w:tcW w:w="507" w:type="pct"/>
-            <w:vAlign w:val="center"/>
-          </w:tcPr>
-          <w:p>
-            <w:pPr>
-              <w:jc w:val="center"/>
-            </w:pPr>
-            <w:r>
-              <w:t>12,2</w:t>
-            </w:r>
-          </w:p>
-        </w:tc>
-        <w:tc>
-          <w:tcPr>
-            <w:tcW w:w="203" w:type="pct"/>
-            <w:vAlign w:val="center"/>
-          </w:tcPr>
-          <w:p>
-            <w:pPr>
-              <w:jc w:val="center"/>
-            </w:pPr>
-          </w:p>
-        </w:tc>
-        <w:tc>
-          <w:tcPr>
-            <w:tcW w:w="203" w:type="pct"/>
-            <w:vAlign w:val="center"/>
-          </w:tcPr>
-          <w:p>
-            <w:pPr>
-              <w:jc w:val="center"/>
-            </w:pPr>
-          </w:p>
-        </w:tc>
-        <w:tc>
-          <w:tcPr>
-            <w:tcW w:w="1151" w:type="pct"/>
-          </w:tcPr>
-          <w:p/>
+          <w:p>
+            <w:r>
+              <w:t>Não pode estar vazio.</w:t>
+            </w:r>
+          </w:p>
         </w:tc>
       </w:tr>
     </w:tbl>
-    <w:p>
-      <w:pPr>
-        <w:rPr>
-          <w:sz w:val="22"/>
-          <w:szCs w:val="20"/>
-        </w:rPr>
-      </w:pPr>
-      <w:r>
-        <w:rPr>
-          <w:sz w:val="22"/>
-          <w:szCs w:val="20"/>
-        </w:rPr>
-        <w:t>Fonte: Autoria própria</w:t>
-      </w:r>
-    </w:p>
-    <w:p>
-      <w:pPr>
-        <w:rPr>
-          <w:sz w:val="22"/>
-          <w:szCs w:val="20"/>
-        </w:rPr>
-      </w:pPr>
-    </w:p>
     <w:p>
       <w:pPr>
         <w:rPr>
@@ -5449,6 +5422,9 @@
             <w:pPr>
               <w:jc w:val="center"/>
             </w:pPr>
+            <w:r>
+              <w:t>-</w:t>
+            </w:r>
           </w:p>
         </w:tc>
         <w:tc>
@@ -5486,6 +5462,9 @@
               <w:t>Auto-Incremento</w:t>
             </w:r>
             <w:proofErr w:type="spellEnd"/>
+            <w:r>
+              <w:t>.</w:t>
+            </w:r>
           </w:p>
         </w:tc>
       </w:tr>
@@ -5573,25 +5552,14 @@
           <w:tcPr>
             <w:tcW w:w="1151" w:type="pct"/>
           </w:tcPr>
-          <w:p/>
+          <w:p>
+            <w:r>
+              <w:t>Não pode estar vazio.</w:t>
+            </w:r>
+          </w:p>
         </w:tc>
       </w:tr>
     </w:tbl>
-    <w:p>
-      <w:pPr>
-        <w:rPr>
-          <w:sz w:val="22"/>
-          <w:szCs w:val="20"/>
-        </w:rPr>
-      </w:pPr>
-      <w:r>
-        <w:rPr>
-          <w:sz w:val="22"/>
-          <w:szCs w:val="20"/>
-        </w:rPr>
-        <w:t>Fonte: Autoria própria</w:t>
-      </w:r>
-    </w:p>
     <w:p>
       <w:pPr>
         <w:rPr>
@@ -5865,6 +5833,9 @@
             <w:pPr>
               <w:jc w:val="center"/>
             </w:pPr>
+            <w:r>
+              <w:t>-</w:t>
+            </w:r>
           </w:p>
         </w:tc>
         <w:tc>
@@ -5902,6 +5873,9 @@
               <w:t>Auto-Incremento</w:t>
             </w:r>
             <w:proofErr w:type="spellEnd"/>
+            <w:r>
+              <w:t>.</w:t>
+            </w:r>
           </w:p>
         </w:tc>
       </w:tr>
@@ -5953,6 +5927,9 @@
             <w:pPr>
               <w:jc w:val="center"/>
             </w:pPr>
+            <w:r>
+              <w:t>-</w:t>
+            </w:r>
           </w:p>
         </w:tc>
         <w:tc>
@@ -6066,7 +6043,11 @@
           <w:tcPr>
             <w:tcW w:w="1151" w:type="pct"/>
           </w:tcPr>
-          <w:p/>
+          <w:p>
+            <w:r>
+              <w:t>Não pode estar vazio.</w:t>
+            </w:r>
+          </w:p>
         </w:tc>
       </w:tr>
       <w:tr>
@@ -6117,6 +6098,9 @@
             <w:pPr>
               <w:jc w:val="center"/>
             </w:pPr>
+            <w:r>
+              <w:t>-</w:t>
+            </w:r>
           </w:p>
         </w:tc>
         <w:tc>
@@ -6145,7 +6129,11 @@
           <w:tcPr>
             <w:tcW w:w="1151" w:type="pct"/>
           </w:tcPr>
-          <w:p/>
+          <w:p>
+            <w:r>
+              <w:t>Não pode estar vazio.</w:t>
+            </w:r>
+          </w:p>
         </w:tc>
       </w:tr>
       <w:tr>
@@ -6199,6 +6187,9 @@
             <w:pPr>
               <w:jc w:val="center"/>
             </w:pPr>
+            <w:r>
+              <w:t>1</w:t>
+            </w:r>
           </w:p>
         </w:tc>
         <w:tc>
@@ -6229,27 +6220,20 @@
           </w:tcPr>
           <w:p>
             <w:r>
-              <w:t xml:space="preserve"> 0 – pendente; 1 – concluído; 2 – vencido. </w:t>
+              <w:t xml:space="preserve"> 0 – </w:t>
+            </w:r>
+            <w:proofErr w:type="gramStart"/>
+            <w:r>
+              <w:t>pendente</w:t>
+            </w:r>
+            <w:proofErr w:type="gramEnd"/>
+            <w:r>
+              <w:t xml:space="preserve">; 1 – concluído; 2 – vencido. </w:t>
             </w:r>
           </w:p>
         </w:tc>
       </w:tr>
     </w:tbl>
-    <w:p>
-      <w:pPr>
-        <w:rPr>
-          <w:sz w:val="22"/>
-          <w:szCs w:val="20"/>
-        </w:rPr>
-      </w:pPr>
-      <w:r>
-        <w:rPr>
-          <w:sz w:val="22"/>
-          <w:szCs w:val="20"/>
-        </w:rPr>
-        <w:t>Fonte: Autoria própria</w:t>
-      </w:r>
-    </w:p>
     <w:p>
       <w:pPr>
         <w:rPr>
@@ -6264,7 +6248,6 @@
         <w:keepNext/>
       </w:pPr>
       <w:r>
-        <w:lastRenderedPageBreak/>
         <w:t>Tabela</w:t>
       </w:r>
       <w:r>
@@ -6310,7 +6293,7 @@
         <w:t xml:space="preserve"> </w:t>
       </w:r>
       <w:r>
-        <w:t>AUDITORIA</w:t>
+        <w:t>Auditoria.</w:t>
       </w:r>
     </w:p>
     <w:tbl>
@@ -6530,6 +6513,9 @@
             <w:pPr>
               <w:jc w:val="center"/>
             </w:pPr>
+            <w:r>
+              <w:t>-</w:t>
+            </w:r>
           </w:p>
         </w:tc>
         <w:tc>
@@ -6567,6 +6553,9 @@
               <w:t>Auto-Incremento</w:t>
             </w:r>
             <w:proofErr w:type="spellEnd"/>
+            <w:r>
+              <w:t>.</w:t>
+            </w:r>
           </w:p>
         </w:tc>
       </w:tr>
@@ -6618,6 +6607,9 @@
             <w:pPr>
               <w:jc w:val="center"/>
             </w:pPr>
+            <w:r>
+              <w:t>-</w:t>
+            </w:r>
           </w:p>
         </w:tc>
         <w:tc>
@@ -6700,6 +6692,9 @@
             <w:pPr>
               <w:jc w:val="center"/>
             </w:pPr>
+            <w:r>
+              <w:t>1</w:t>
+            </w:r>
           </w:p>
         </w:tc>
         <w:tc>
@@ -6738,16 +6733,7 @@
             </w:r>
             <w:proofErr w:type="gramEnd"/>
             <w:r>
-              <w:t>;</w:t>
-            </w:r>
-            <w:r>
-              <w:t xml:space="preserve"> 1 – edição</w:t>
-            </w:r>
-            <w:r>
-              <w:t>;</w:t>
-            </w:r>
-            <w:r>
-              <w:t xml:space="preserve"> 2 - exclusão</w:t>
+              <w:t xml:space="preserve"> 1 – edição 2 - exclusão</w:t>
             </w:r>
           </w:p>
         </w:tc>
@@ -6831,7 +6817,11 @@
           <w:tcPr>
             <w:tcW w:w="1151" w:type="pct"/>
           </w:tcPr>
-          <w:p/>
+          <w:p>
+            <w:r>
+              <w:t>Não pode estar vazio.</w:t>
+            </w:r>
+          </w:p>
         </w:tc>
       </w:tr>
       <w:tr>
@@ -6842,6 +6832,7 @@
           </w:tcPr>
           <w:p>
             <w:r>
+              <w:lastRenderedPageBreak/>
               <w:t>Nome do registro afetado</w:t>
             </w:r>
           </w:p>
@@ -6882,6 +6873,9 @@
             <w:pPr>
               <w:jc w:val="center"/>
             </w:pPr>
+            <w:r>
+              <w:t>4</w:t>
+            </w:r>
           </w:p>
         </w:tc>
         <w:tc>
@@ -6910,7 +6904,11 @@
           <w:tcPr>
             <w:tcW w:w="1151" w:type="pct"/>
           </w:tcPr>
-          <w:p/>
+          <w:p>
+            <w:r>
+              <w:t>Não pode estar vazio.</w:t>
+            </w:r>
+          </w:p>
         </w:tc>
       </w:tr>
       <w:tr>
@@ -6961,6 +6959,9 @@
             <w:pPr>
               <w:jc w:val="center"/>
             </w:pPr>
+            <w:r>
+              <w:t>-</w:t>
+            </w:r>
           </w:p>
         </w:tc>
         <w:tc>
@@ -6989,25 +6990,14 @@
           <w:tcPr>
             <w:tcW w:w="1151" w:type="pct"/>
           </w:tcPr>
-          <w:p/>
+          <w:p>
+            <w:r>
+              <w:t>Não pode estar vazio.</w:t>
+            </w:r>
+          </w:p>
         </w:tc>
       </w:tr>
     </w:tbl>
-    <w:p>
-      <w:pPr>
-        <w:rPr>
-          <w:sz w:val="22"/>
-          <w:szCs w:val="20"/>
-        </w:rPr>
-      </w:pPr>
-      <w:r>
-        <w:rPr>
-          <w:sz w:val="22"/>
-          <w:szCs w:val="20"/>
-        </w:rPr>
-        <w:t>Fonte: Autoria própria</w:t>
-      </w:r>
-    </w:p>
     <w:p/>
     <w:p>
       <w:pPr>
@@ -7051,16 +7041,10 @@
         <w:fldChar w:fldCharType="end"/>
       </w:r>
       <w:r>
-        <w:t xml:space="preserve"> </w:t>
-      </w:r>
-      <w:r>
-        <w:t>–</w:t>
-      </w:r>
-      <w:r>
-        <w:t xml:space="preserve"> </w:t>
-      </w:r>
-      <w:r>
-        <w:t>SUPORTE.</w:t>
+        <w:t xml:space="preserve"> - </w:t>
+      </w:r>
+      <w:r>
+        <w:t>Suporte</w:t>
       </w:r>
     </w:p>
     <w:tbl>
@@ -7267,7 +7251,7 @@
               <w:jc w:val="center"/>
             </w:pPr>
             <w:r>
-              <w:t>INT</w:t>
+              <w:t>SMALLINT</w:t>
             </w:r>
           </w:p>
         </w:tc>
@@ -7280,6 +7264,9 @@
             <w:pPr>
               <w:jc w:val="center"/>
             </w:pPr>
+            <w:r>
+              <w:t>-</w:t>
+            </w:r>
           </w:p>
         </w:tc>
         <w:tc>
@@ -7312,11 +7299,11 @@
             <w:tcW w:w="1151" w:type="pct"/>
           </w:tcPr>
           <w:p>
-            <w:proofErr w:type="spellStart"/>
-            <w:r>
-              <w:t>Auto-Incremento</w:t>
-            </w:r>
-            <w:proofErr w:type="spellEnd"/>
+            <w:r>
+              <w:t>Auto-Incremento.</w:t>
+            </w:r>
+            <w:bookmarkStart w:id="0" w:name="_GoBack"/>
+            <w:bookmarkEnd w:id="0"/>
           </w:p>
         </w:tc>
       </w:tr>
@@ -7368,6 +7355,9 @@
             <w:pPr>
               <w:jc w:val="center"/>
             </w:pPr>
+            <w:r>
+              <w:t>-</w:t>
+            </w:r>
           </w:p>
         </w:tc>
         <w:tc>
@@ -7453,6 +7443,9 @@
             <w:pPr>
               <w:jc w:val="center"/>
             </w:pPr>
+            <w:r>
+              <w:t>-</w:t>
+            </w:r>
           </w:p>
         </w:tc>
         <w:tc>
@@ -7566,7 +7559,11 @@
           <w:tcPr>
             <w:tcW w:w="1151" w:type="pct"/>
           </w:tcPr>
-          <w:p/>
+          <w:p>
+            <w:r>
+              <w:t>Não pode estar vazio.</w:t>
+            </w:r>
+          </w:p>
         </w:tc>
       </w:tr>
       <w:tr>
@@ -7604,7 +7601,7 @@
               <w:jc w:val="center"/>
             </w:pPr>
             <w:r>
-              <w:t>VARCHAR</w:t>
+              <w:t>TEXT</w:t>
             </w:r>
           </w:p>
         </w:tc>
@@ -7618,7 +7615,7 @@
               <w:jc w:val="center"/>
             </w:pPr>
             <w:r>
-              <w:t>500</w:t>
+              <w:t>-</w:t>
             </w:r>
           </w:p>
         </w:tc>
@@ -7648,7 +7645,11 @@
           <w:tcPr>
             <w:tcW w:w="1151" w:type="pct"/>
           </w:tcPr>
-          <w:p/>
+          <w:p>
+            <w:r>
+              <w:t>Não pode estar vazio.</w:t>
+            </w:r>
+          </w:p>
         </w:tc>
       </w:tr>
       <w:tr>
@@ -7699,6 +7700,9 @@
             <w:pPr>
               <w:jc w:val="center"/>
             </w:pPr>
+            <w:r>
+              <w:t>1</w:t>
+            </w:r>
           </w:p>
         </w:tc>
         <w:tc>
@@ -7729,31 +7733,10 @@
           </w:tcPr>
           <w:p>
             <w:r>
-              <w:t>0 – Aberto</w:t>
-            </w:r>
-            <w:r>
-              <w:t>;</w:t>
-            </w:r>
-            <w:r>
-              <w:t xml:space="preserve"> 1 – Em andamento</w:t>
-            </w:r>
-            <w:r>
-              <w:t>;</w:t>
-            </w:r>
-            <w:r>
-              <w:t xml:space="preserve"> 2 </w:t>
-            </w:r>
-            <w:r>
-              <w:t>–</w:t>
-            </w:r>
-            <w:r>
-              <w:t xml:space="preserve"> </w:t>
+              <w:t xml:space="preserve">0 – Aberto 1 – Em andamento 2 - </w:t>
             </w:r>
             <w:r>
               <w:t>Concluído</w:t>
-            </w:r>
-            <w:r>
-              <w:t>.</w:t>
             </w:r>
           </w:p>
         </w:tc>
@@ -7806,6 +7789,9 @@
             <w:pPr>
               <w:jc w:val="center"/>
             </w:pPr>
+            <w:r>
+              <w:t>-</w:t>
+            </w:r>
           </w:p>
         </w:tc>
         <w:tc>
@@ -7834,7 +7820,11 @@
           <w:tcPr>
             <w:tcW w:w="1151" w:type="pct"/>
           </w:tcPr>
-          <w:p/>
+          <w:p>
+            <w:r>
+              <w:t>Não pode estar vazio.</w:t>
+            </w:r>
+          </w:p>
         </w:tc>
       </w:tr>
       <w:tr>
@@ -7885,6 +7875,9 @@
             <w:pPr>
               <w:jc w:val="center"/>
             </w:pPr>
+            <w:r>
+              <w:t>-</w:t>
+            </w:r>
           </w:p>
         </w:tc>
         <w:tc>
@@ -7913,7 +7906,17 @@
           <w:tcPr>
             <w:tcW w:w="1151" w:type="pct"/>
           </w:tcPr>
-          <w:p/>
+          <w:p>
+            <w:r>
+              <w:t>Não pode estar vazio.</w:t>
+            </w:r>
+            <w:r>
+              <w:t xml:space="preserve"> </w:t>
+            </w:r>
+            <w:r>
+              <w:t>Não pode estar vazio.</w:t>
+            </w:r>
+          </w:p>
         </w:tc>
       </w:tr>
       <w:tr>
@@ -7951,7 +7954,7 @@
               <w:jc w:val="center"/>
             </w:pPr>
             <w:r>
-              <w:t>INT</w:t>
+              <w:t>SMALLINT</w:t>
             </w:r>
           </w:p>
         </w:tc>
@@ -7964,6 +7967,9 @@
             <w:pPr>
               <w:jc w:val="center"/>
             </w:pPr>
+            <w:r>
+              <w:t>-</w:t>
+            </w:r>
           </w:p>
         </w:tc>
         <w:tc>
@@ -8006,23 +8012,6 @@
           <w:szCs w:val="20"/>
         </w:rPr>
       </w:pPr>
-      <w:r>
-        <w:rPr>
-          <w:sz w:val="22"/>
-          <w:szCs w:val="20"/>
-        </w:rPr>
-        <w:t>Fonte: Autoria própria</w:t>
-      </w:r>
-    </w:p>
-    <w:p>
-      <w:pPr>
-        <w:rPr>
-          <w:sz w:val="22"/>
-          <w:szCs w:val="20"/>
-        </w:rPr>
-      </w:pPr>
-      <w:bookmarkStart w:id="0" w:name="_GoBack"/>
-      <w:bookmarkEnd w:id="0"/>
     </w:p>
     <w:sectPr>
       <w:pgSz w:w="16838" w:h="11906" w:orient="landscape"/>
@@ -8997,7 +8986,7 @@
 </file>
 
 <file path=customXml/itemProps1.xml><?xml version="1.0" encoding="utf-8"?>
-<ds:datastoreItem xmlns:ds="http://schemas.openxmlformats.org/officeDocument/2006/customXml" ds:itemID="{CD913E49-8C16-40FB-A492-C4ECE2E8F014}">
+<ds:datastoreItem xmlns:ds="http://schemas.openxmlformats.org/officeDocument/2006/customXml" ds:itemID="{CC8E02E6-63BD-41AF-B339-22B7EDEDE447}">
   <ds:schemaRefs>
     <ds:schemaRef ds:uri="http://schemas.openxmlformats.org/officeDocument/2006/bibliography"/>
   </ds:schemaRefs>

</xml_diff>

<commit_message>
Mudanças nos controllers, adição de funções nas tabelas de Rian Vinicius e substituição do dicionário de dados velho para um novo.
</commit_message>
<xml_diff>
--- a/src/dataBase/contabilidade.docx
+++ b/src/dataBase/contabilidade.docx
@@ -4,17 +4,22 @@
   <w:body>
     <w:p>
       <w:pPr>
+        <w:jc w:val="center"/>
         <w:rPr>
-          <w:sz w:val="22"/>
-          <w:szCs w:val="20"/>
+          <w:b/>
+          <w:bCs/>
+          <w:sz w:val="28"/>
+          <w:szCs w:val="24"/>
         </w:rPr>
       </w:pPr>
       <w:r>
         <w:rPr>
-          <w:sz w:val="22"/>
-          <w:szCs w:val="20"/>
+          <w:b/>
+          <w:bCs/>
+          <w:sz w:val="28"/>
+          <w:szCs w:val="24"/>
         </w:rPr>
-        <w:t>Fonte: Autoria própria</w:t>
+        <w:t>Dicionário de dados</w:t>
       </w:r>
     </w:p>
     <w:p>
@@ -27,17 +32,7 @@
           <w:szCs w:val="24"/>
         </w:rPr>
       </w:pPr>
-      <w:r>
-        <w:rPr>
-          <w:b/>
-          <w:bCs/>
-          <w:sz w:val="28"/>
-          <w:szCs w:val="24"/>
-        </w:rPr>
-        <w:t>Dicionário de dados</w:t>
-      </w:r>
     </w:p>
-    <w:p/>
     <w:p>
       <w:pPr>
         <w:pStyle w:val="Legenda"/>
@@ -83,7 +78,7 @@
         <w:t xml:space="preserve"> - </w:t>
       </w:r>
       <w:r>
-        <w:t>Usuários</w:t>
+        <w:t>USUÁRIOS</w:t>
       </w:r>
     </w:p>
     <w:tbl>
@@ -916,7 +911,7 @@
               <w:jc w:val="center"/>
             </w:pPr>
             <w:r>
-              <w:t>255</w:t>
+              <w:t>1</w:t>
             </w:r>
           </w:p>
         </w:tc>
@@ -954,6 +949,21 @@
         </w:tc>
       </w:tr>
     </w:tbl>
+    <w:p>
+      <w:pPr>
+        <w:rPr>
+          <w:sz w:val="22"/>
+          <w:szCs w:val="20"/>
+        </w:rPr>
+      </w:pPr>
+      <w:r>
+        <w:rPr>
+          <w:sz w:val="22"/>
+          <w:szCs w:val="20"/>
+        </w:rPr>
+        <w:t>Fonte: Autoria própria</w:t>
+      </w:r>
+    </w:p>
     <w:p/>
     <w:p>
       <w:pPr>
@@ -1630,7 +1640,10 @@
           <w:p>
             <w:proofErr w:type="spellStart"/>
             <w:r>
-              <w:t>Emp_municipio</w:t>
+              <w:t>e</w:t>
+            </w:r>
+            <w:r>
+              <w:t>mp_municipio</w:t>
             </w:r>
             <w:proofErr w:type="spellEnd"/>
           </w:p>
@@ -1967,14 +1980,21 @@
           <w:szCs w:val="20"/>
         </w:rPr>
       </w:pPr>
+      <w:r>
+        <w:rPr>
+          <w:sz w:val="22"/>
+          <w:szCs w:val="20"/>
+        </w:rPr>
+        <w:t>Fonte: Autoria própria</w:t>
+      </w:r>
     </w:p>
-    <w:p/>
     <w:p>
       <w:pPr>
         <w:pStyle w:val="Legenda"/>
         <w:keepNext/>
       </w:pPr>
       <w:r>
+        <w:lastRenderedPageBreak/>
         <w:t>Tabela</w:t>
       </w:r>
       <w:r>
@@ -2451,6 +2471,9 @@
             <w:r>
               <w:t>Não pode estar vazio.</w:t>
             </w:r>
+            <w:r>
+              <w:t>0 – Visualizador. 1- Gerente. 2 – Administrador.</w:t>
+            </w:r>
           </w:p>
         </w:tc>
       </w:tr>
@@ -2566,7 +2589,10 @@
           <w:p>
             <w:proofErr w:type="spellStart"/>
             <w:r>
-              <w:t>usu_emp_ativo</w:t>
+              <w:t>usu_emp_</w:t>
+            </w:r>
+            <w:r>
+              <w:t>status</w:t>
             </w:r>
             <w:proofErr w:type="spellEnd"/>
           </w:p>
@@ -2625,7 +2651,11 @@
           <w:tcPr>
             <w:tcW w:w="1144" w:type="pct"/>
           </w:tcPr>
-          <w:p/>
+          <w:p>
+            <w:r>
+              <w:t>0-Inativo; 1-Ativo.</w:t>
+            </w:r>
+          </w:p>
         </w:tc>
       </w:tr>
       <w:tr>
@@ -2711,6 +2741,21 @@
         </w:tc>
       </w:tr>
     </w:tbl>
+    <w:p>
+      <w:pPr>
+        <w:rPr>
+          <w:sz w:val="22"/>
+          <w:szCs w:val="20"/>
+        </w:rPr>
+      </w:pPr>
+      <w:r>
+        <w:rPr>
+          <w:sz w:val="22"/>
+          <w:szCs w:val="20"/>
+        </w:rPr>
+        <w:t>Fonte: Autoria própria</w:t>
+      </w:r>
+    </w:p>
     <w:p>
       <w:pPr>
         <w:pStyle w:val="Legenda"/>
@@ -2733,40 +2778,7 @@
         <w:t xml:space="preserve">Tabela </w:t>
       </w:r>
       <w:r>
-        <w:t xml:space="preserve"> </w:t>
-      </w:r>
-      <w:r>
-        <w:rPr>
-          <w:noProof/>
-        </w:rPr>
-        <w:fldChar w:fldCharType="begin"/>
-      </w:r>
-      <w:r>
-        <w:rPr>
-          <w:noProof/>
-        </w:rPr>
-        <w:instrText xml:space="preserve"> SEQ Quadro \* ARABIC </w:instrText>
-      </w:r>
-      <w:r>
-        <w:rPr>
-          <w:noProof/>
-        </w:rPr>
-        <w:fldChar w:fldCharType="separate"/>
-      </w:r>
-      <w:r>
-        <w:rPr>
-          <w:noProof/>
-        </w:rPr>
-        <w:t>4</w:t>
-      </w:r>
-      <w:r>
-        <w:rPr>
-          <w:noProof/>
-        </w:rPr>
-        <w:fldChar w:fldCharType="end"/>
-      </w:r>
-      <w:r>
-        <w:t xml:space="preserve"> - </w:t>
+        <w:t xml:space="preserve">  - </w:t>
       </w:r>
       <w:r>
         <w:t>REGIME</w:t>
@@ -2779,13 +2791,13 @@
         <w:tblLook w:val="04A0" w:firstRow="1" w:lastRow="0" w:firstColumn="1" w:lastColumn="0" w:noHBand="0" w:noVBand="1"/>
       </w:tblPr>
       <w:tblGrid>
-        <w:gridCol w:w="2892"/>
-        <w:gridCol w:w="3325"/>
-        <w:gridCol w:w="2328"/>
-        <w:gridCol w:w="1338"/>
-        <w:gridCol w:w="551"/>
-        <w:gridCol w:w="537"/>
-        <w:gridCol w:w="3022"/>
+        <w:gridCol w:w="2871"/>
+        <w:gridCol w:w="3445"/>
+        <w:gridCol w:w="2308"/>
+        <w:gridCol w:w="1318"/>
+        <w:gridCol w:w="550"/>
+        <w:gridCol w:w="536"/>
+        <w:gridCol w:w="2965"/>
       </w:tblGrid>
       <w:tr>
         <w:tc>
@@ -3227,7 +3239,13 @@
           <w:p>
             <w:proofErr w:type="spellStart"/>
             <w:r>
-              <w:t>regi_limite_faturamento_anal</w:t>
+              <w:t>regi_limite_faturamento_an</w:t>
+            </w:r>
+            <w:r>
+              <w:t>u</w:t>
+            </w:r>
+            <w:r>
+              <w:t>al</w:t>
             </w:r>
             <w:proofErr w:type="spellEnd"/>
           </w:p>
@@ -3290,6 +3308,8 @@
             <w:r>
               <w:t>Não pode estar vazio.</w:t>
             </w:r>
+            <w:bookmarkStart w:id="0" w:name="_GoBack"/>
+            <w:bookmarkEnd w:id="0"/>
           </w:p>
         </w:tc>
       </w:tr>
@@ -3313,7 +3333,7 @@
           <w:p>
             <w:proofErr w:type="spellStart"/>
             <w:r>
-              <w:t>regi_tipo_empresa_permitida</w:t>
+              <w:t>regi_tipo_emp_permitida</w:t>
             </w:r>
             <w:proofErr w:type="spellEnd"/>
           </w:p>
@@ -3374,12 +3394,131 @@
           </w:tcPr>
           <w:p>
             <w:r>
-              <w:t>1 – Simples Nacional; 2 – Lucro Presumido; 3 – Lucro Real.</w:t>
+              <w:t>0</w:t>
+            </w:r>
+            <w:r>
+              <w:t xml:space="preserve"> – Simples Nacional; </w:t>
+            </w:r>
+            <w:r>
+              <w:t>1</w:t>
+            </w:r>
+            <w:r>
+              <w:t xml:space="preserve"> – Lucro Presumido; </w:t>
+            </w:r>
+            <w:r>
+              <w:t>2</w:t>
+            </w:r>
+            <w:r>
+              <w:t xml:space="preserve"> – Lucro Real.</w:t>
+            </w:r>
+          </w:p>
+        </w:tc>
+      </w:tr>
+      <w:tr>
+        <w:tc>
+          <w:tcPr>
+            <w:tcW w:w="1033" w:type="pct"/>
+            <w:vAlign w:val="center"/>
+          </w:tcPr>
+          <w:p>
+            <w:r>
+              <w:t>Status do regime</w:t>
+            </w:r>
+          </w:p>
+        </w:tc>
+        <w:tc>
+          <w:tcPr>
+            <w:tcW w:w="1188" w:type="pct"/>
+            <w:vAlign w:val="center"/>
+          </w:tcPr>
+          <w:p>
+            <w:pPr>
+              <w:ind w:left="708" w:hanging="708"/>
+            </w:pPr>
+            <w:proofErr w:type="spellStart"/>
+            <w:r>
+              <w:t>regi_status</w:t>
+            </w:r>
+            <w:proofErr w:type="spellEnd"/>
+          </w:p>
+        </w:tc>
+        <w:tc>
+          <w:tcPr>
+            <w:tcW w:w="832" w:type="pct"/>
+            <w:vAlign w:val="center"/>
+          </w:tcPr>
+          <w:p>
+            <w:pPr>
+              <w:jc w:val="center"/>
+            </w:pPr>
+            <w:r>
+              <w:t>BIT</w:t>
+            </w:r>
+          </w:p>
+        </w:tc>
+        <w:tc>
+          <w:tcPr>
+            <w:tcW w:w="478" w:type="pct"/>
+            <w:vAlign w:val="center"/>
+          </w:tcPr>
+          <w:p>
+            <w:pPr>
+              <w:jc w:val="center"/>
+            </w:pPr>
+            <w:r>
+              <w:t>1</w:t>
+            </w:r>
+          </w:p>
+        </w:tc>
+        <w:tc>
+          <w:tcPr>
+            <w:tcW w:w="197" w:type="pct"/>
+            <w:vAlign w:val="center"/>
+          </w:tcPr>
+          <w:p>
+            <w:pPr>
+              <w:jc w:val="center"/>
+            </w:pPr>
+          </w:p>
+        </w:tc>
+        <w:tc>
+          <w:tcPr>
+            <w:tcW w:w="192" w:type="pct"/>
+            <w:vAlign w:val="center"/>
+          </w:tcPr>
+          <w:p>
+            <w:pPr>
+              <w:jc w:val="center"/>
+            </w:pPr>
+          </w:p>
+        </w:tc>
+        <w:tc>
+          <w:tcPr>
+            <w:tcW w:w="1080" w:type="pct"/>
+          </w:tcPr>
+          <w:p>
+            <w:r>
+              <w:t>0-Inativo; 1-Ativo.</w:t>
             </w:r>
           </w:p>
         </w:tc>
       </w:tr>
     </w:tbl>
+    <w:p>
+      <w:pPr>
+        <w:rPr>
+          <w:sz w:val="22"/>
+          <w:szCs w:val="20"/>
+        </w:rPr>
+      </w:pPr>
+      <w:r>
+        <w:rPr>
+          <w:sz w:val="22"/>
+          <w:szCs w:val="20"/>
+        </w:rPr>
+        <w:t>Fonte: Autoria própria</w:t>
+      </w:r>
+    </w:p>
     <w:p>
       <w:pPr>
         <w:rPr>
@@ -3394,7 +3533,6 @@
         <w:keepNext/>
       </w:pPr>
       <w:r>
-        <w:lastRenderedPageBreak/>
         <w:t>Tabela</w:t>
       </w:r>
       <w:r>
@@ -3450,18 +3588,18 @@
         <w:tblLook w:val="04A0" w:firstRow="1" w:lastRow="0" w:firstColumn="1" w:lastColumn="0" w:noHBand="0" w:noVBand="1"/>
       </w:tblPr>
       <w:tblGrid>
-        <w:gridCol w:w="2937"/>
-        <w:gridCol w:w="3045"/>
-        <w:gridCol w:w="2375"/>
-        <w:gridCol w:w="1384"/>
+        <w:gridCol w:w="2914"/>
+        <w:gridCol w:w="3178"/>
+        <w:gridCol w:w="2354"/>
+        <w:gridCol w:w="1363"/>
         <w:gridCol w:w="550"/>
         <w:gridCol w:w="536"/>
-        <w:gridCol w:w="3166"/>
+        <w:gridCol w:w="3098"/>
       </w:tblGrid>
       <w:tr>
         <w:tc>
           <w:tcPr>
-            <w:tcW w:w="1062" w:type="pct"/>
+            <w:tcW w:w="1049" w:type="pct"/>
             <w:vAlign w:val="center"/>
           </w:tcPr>
           <w:p>
@@ -3493,7 +3631,7 @@
         </w:tc>
         <w:tc>
           <w:tcPr>
-            <w:tcW w:w="1013" w:type="pct"/>
+            <w:tcW w:w="1088" w:type="pct"/>
             <w:vAlign w:val="center"/>
           </w:tcPr>
           <w:p>
@@ -3513,7 +3651,7 @@
         </w:tc>
         <w:tc>
           <w:tcPr>
-            <w:tcW w:w="861" w:type="pct"/>
+            <w:tcW w:w="849" w:type="pct"/>
             <w:vAlign w:val="center"/>
           </w:tcPr>
           <w:p>
@@ -3533,7 +3671,7 @@
         </w:tc>
         <w:tc>
           <w:tcPr>
-            <w:tcW w:w="507" w:type="pct"/>
+            <w:tcW w:w="495" w:type="pct"/>
             <w:vAlign w:val="center"/>
           </w:tcPr>
           <w:p>
@@ -3553,7 +3691,7 @@
         </w:tc>
         <w:tc>
           <w:tcPr>
-            <w:tcW w:w="203" w:type="pct"/>
+            <w:tcW w:w="197" w:type="pct"/>
             <w:vAlign w:val="center"/>
           </w:tcPr>
           <w:p>
@@ -3573,7 +3711,7 @@
         </w:tc>
         <w:tc>
           <w:tcPr>
-            <w:tcW w:w="203" w:type="pct"/>
+            <w:tcW w:w="192" w:type="pct"/>
             <w:vAlign w:val="center"/>
           </w:tcPr>
           <w:p>
@@ -3593,7 +3731,7 @@
         </w:tc>
         <w:tc>
           <w:tcPr>
-            <w:tcW w:w="1151" w:type="pct"/>
+            <w:tcW w:w="1131" w:type="pct"/>
             <w:vAlign w:val="center"/>
           </w:tcPr>
           <w:p>
@@ -3615,7 +3753,7 @@
       <w:tr>
         <w:tc>
           <w:tcPr>
-            <w:tcW w:w="1062" w:type="pct"/>
+            <w:tcW w:w="1049" w:type="pct"/>
             <w:vAlign w:val="center"/>
           </w:tcPr>
           <w:p>
@@ -3626,20 +3764,29 @@
         </w:tc>
         <w:tc>
           <w:tcPr>
-            <w:tcW w:w="1013" w:type="pct"/>
+            <w:tcW w:w="1088" w:type="pct"/>
             <w:vAlign w:val="center"/>
           </w:tcPr>
           <w:p>
             <w:proofErr w:type="spellStart"/>
             <w:r>
-              <w:t>regiemp_id</w:t>
+              <w:t>r</w:t>
+            </w:r>
+            <w:r>
+              <w:t>egi</w:t>
+            </w:r>
+            <w:r>
+              <w:t>_</w:t>
+            </w:r>
+            <w:r>
+              <w:t>emp_id</w:t>
             </w:r>
             <w:proofErr w:type="spellEnd"/>
           </w:p>
         </w:tc>
         <w:tc>
           <w:tcPr>
-            <w:tcW w:w="861" w:type="pct"/>
+            <w:tcW w:w="849" w:type="pct"/>
             <w:vAlign w:val="center"/>
           </w:tcPr>
           <w:p>
@@ -3653,7 +3800,7 @@
         </w:tc>
         <w:tc>
           <w:tcPr>
-            <w:tcW w:w="507" w:type="pct"/>
+            <w:tcW w:w="495" w:type="pct"/>
             <w:vAlign w:val="center"/>
           </w:tcPr>
           <w:p>
@@ -3667,7 +3814,7 @@
         </w:tc>
         <w:tc>
           <w:tcPr>
-            <w:tcW w:w="203" w:type="pct"/>
+            <w:tcW w:w="197" w:type="pct"/>
             <w:vAlign w:val="center"/>
           </w:tcPr>
           <w:p>
@@ -3681,18 +3828,18 @@
         </w:tc>
         <w:tc>
           <w:tcPr>
-            <w:tcW w:w="203" w:type="pct"/>
-            <w:vAlign w:val="center"/>
-          </w:tcPr>
-          <w:p>
-            <w:pPr>
-              <w:jc w:val="center"/>
-            </w:pPr>
-          </w:p>
-        </w:tc>
-        <w:tc>
-          <w:tcPr>
-            <w:tcW w:w="1151" w:type="pct"/>
+            <w:tcW w:w="192" w:type="pct"/>
+            <w:vAlign w:val="center"/>
+          </w:tcPr>
+          <w:p>
+            <w:pPr>
+              <w:jc w:val="center"/>
+            </w:pPr>
+          </w:p>
+        </w:tc>
+        <w:tc>
+          <w:tcPr>
+            <w:tcW w:w="1131" w:type="pct"/>
           </w:tcPr>
           <w:p>
             <w:proofErr w:type="spellStart"/>
@@ -3709,7 +3856,7 @@
       <w:tr>
         <w:tc>
           <w:tcPr>
-            <w:tcW w:w="1062" w:type="pct"/>
+            <w:tcW w:w="1049" w:type="pct"/>
             <w:vAlign w:val="center"/>
           </w:tcPr>
           <w:p>
@@ -3720,7 +3867,7 @@
         </w:tc>
         <w:tc>
           <w:tcPr>
-            <w:tcW w:w="1013" w:type="pct"/>
+            <w:tcW w:w="1088" w:type="pct"/>
             <w:vAlign w:val="center"/>
           </w:tcPr>
           <w:p>
@@ -3733,7 +3880,7 @@
         </w:tc>
         <w:tc>
           <w:tcPr>
-            <w:tcW w:w="861" w:type="pct"/>
+            <w:tcW w:w="849" w:type="pct"/>
             <w:vAlign w:val="center"/>
           </w:tcPr>
           <w:p>
@@ -3747,7 +3894,7 @@
         </w:tc>
         <w:tc>
           <w:tcPr>
-            <w:tcW w:w="507" w:type="pct"/>
+            <w:tcW w:w="495" w:type="pct"/>
             <w:vAlign w:val="center"/>
           </w:tcPr>
           <w:p>
@@ -3761,18 +3908,18 @@
         </w:tc>
         <w:tc>
           <w:tcPr>
-            <w:tcW w:w="203" w:type="pct"/>
-            <w:vAlign w:val="center"/>
-          </w:tcPr>
-          <w:p>
-            <w:pPr>
-              <w:jc w:val="center"/>
-            </w:pPr>
-          </w:p>
-        </w:tc>
-        <w:tc>
-          <w:tcPr>
-            <w:tcW w:w="203" w:type="pct"/>
+            <w:tcW w:w="197" w:type="pct"/>
+            <w:vAlign w:val="center"/>
+          </w:tcPr>
+          <w:p>
+            <w:pPr>
+              <w:jc w:val="center"/>
+            </w:pPr>
+          </w:p>
+        </w:tc>
+        <w:tc>
+          <w:tcPr>
+            <w:tcW w:w="192" w:type="pct"/>
             <w:vAlign w:val="center"/>
           </w:tcPr>
           <w:p>
@@ -3786,7 +3933,7 @@
         </w:tc>
         <w:tc>
           <w:tcPr>
-            <w:tcW w:w="1151" w:type="pct"/>
+            <w:tcW w:w="1131" w:type="pct"/>
           </w:tcPr>
           <w:p/>
         </w:tc>
@@ -3794,7 +3941,7 @@
       <w:tr>
         <w:tc>
           <w:tcPr>
-            <w:tcW w:w="1062" w:type="pct"/>
+            <w:tcW w:w="1049" w:type="pct"/>
             <w:vAlign w:val="center"/>
           </w:tcPr>
           <w:p>
@@ -3805,7 +3952,7 @@
         </w:tc>
         <w:tc>
           <w:tcPr>
-            <w:tcW w:w="1013" w:type="pct"/>
+            <w:tcW w:w="1088" w:type="pct"/>
             <w:vAlign w:val="center"/>
           </w:tcPr>
           <w:p>
@@ -3818,7 +3965,7 @@
         </w:tc>
         <w:tc>
           <w:tcPr>
-            <w:tcW w:w="861" w:type="pct"/>
+            <w:tcW w:w="849" w:type="pct"/>
             <w:vAlign w:val="center"/>
           </w:tcPr>
           <w:p>
@@ -3832,7 +3979,7 @@
         </w:tc>
         <w:tc>
           <w:tcPr>
-            <w:tcW w:w="507" w:type="pct"/>
+            <w:tcW w:w="495" w:type="pct"/>
             <w:vAlign w:val="center"/>
           </w:tcPr>
           <w:p>
@@ -3846,18 +3993,18 @@
         </w:tc>
         <w:tc>
           <w:tcPr>
-            <w:tcW w:w="203" w:type="pct"/>
-            <w:vAlign w:val="center"/>
-          </w:tcPr>
-          <w:p>
-            <w:pPr>
-              <w:jc w:val="center"/>
-            </w:pPr>
-          </w:p>
-        </w:tc>
-        <w:tc>
-          <w:tcPr>
-            <w:tcW w:w="203" w:type="pct"/>
+            <w:tcW w:w="197" w:type="pct"/>
+            <w:vAlign w:val="center"/>
+          </w:tcPr>
+          <w:p>
+            <w:pPr>
+              <w:jc w:val="center"/>
+            </w:pPr>
+          </w:p>
+        </w:tc>
+        <w:tc>
+          <w:tcPr>
+            <w:tcW w:w="192" w:type="pct"/>
             <w:vAlign w:val="center"/>
           </w:tcPr>
           <w:p>
@@ -3871,7 +4018,7 @@
         </w:tc>
         <w:tc>
           <w:tcPr>
-            <w:tcW w:w="1151" w:type="pct"/>
+            <w:tcW w:w="1131" w:type="pct"/>
           </w:tcPr>
           <w:p/>
         </w:tc>
@@ -3879,7 +4026,7 @@
       <w:tr>
         <w:tc>
           <w:tcPr>
-            <w:tcW w:w="1062" w:type="pct"/>
+            <w:tcW w:w="1049" w:type="pct"/>
             <w:vAlign w:val="center"/>
           </w:tcPr>
           <w:p>
@@ -3890,20 +4037,29 @@
         </w:tc>
         <w:tc>
           <w:tcPr>
-            <w:tcW w:w="1013" w:type="pct"/>
+            <w:tcW w:w="1088" w:type="pct"/>
             <w:vAlign w:val="center"/>
           </w:tcPr>
           <w:p>
             <w:proofErr w:type="spellStart"/>
             <w:r>
-              <w:t>regiemp_data_inicio</w:t>
+              <w:t>r</w:t>
+            </w:r>
+            <w:r>
+              <w:t>egi</w:t>
+            </w:r>
+            <w:r>
+              <w:t>_</w:t>
+            </w:r>
+            <w:r>
+              <w:t>emp_data_inicio</w:t>
             </w:r>
             <w:proofErr w:type="spellEnd"/>
           </w:p>
         </w:tc>
         <w:tc>
           <w:tcPr>
-            <w:tcW w:w="861" w:type="pct"/>
+            <w:tcW w:w="849" w:type="pct"/>
             <w:vAlign w:val="center"/>
           </w:tcPr>
           <w:p>
@@ -3917,7 +4073,7 @@
         </w:tc>
         <w:tc>
           <w:tcPr>
-            <w:tcW w:w="507" w:type="pct"/>
+            <w:tcW w:w="495" w:type="pct"/>
             <w:vAlign w:val="center"/>
           </w:tcPr>
           <w:p>
@@ -3931,29 +4087,29 @@
         </w:tc>
         <w:tc>
           <w:tcPr>
-            <w:tcW w:w="203" w:type="pct"/>
-            <w:vAlign w:val="center"/>
-          </w:tcPr>
-          <w:p>
-            <w:pPr>
-              <w:jc w:val="center"/>
-            </w:pPr>
-          </w:p>
-        </w:tc>
-        <w:tc>
-          <w:tcPr>
-            <w:tcW w:w="203" w:type="pct"/>
-            <w:vAlign w:val="center"/>
-          </w:tcPr>
-          <w:p>
-            <w:pPr>
-              <w:jc w:val="center"/>
-            </w:pPr>
-          </w:p>
-        </w:tc>
-        <w:tc>
-          <w:tcPr>
-            <w:tcW w:w="1151" w:type="pct"/>
+            <w:tcW w:w="197" w:type="pct"/>
+            <w:vAlign w:val="center"/>
+          </w:tcPr>
+          <w:p>
+            <w:pPr>
+              <w:jc w:val="center"/>
+            </w:pPr>
+          </w:p>
+        </w:tc>
+        <w:tc>
+          <w:tcPr>
+            <w:tcW w:w="192" w:type="pct"/>
+            <w:vAlign w:val="center"/>
+          </w:tcPr>
+          <w:p>
+            <w:pPr>
+              <w:jc w:val="center"/>
+            </w:pPr>
+          </w:p>
+        </w:tc>
+        <w:tc>
+          <w:tcPr>
+            <w:tcW w:w="1131" w:type="pct"/>
           </w:tcPr>
           <w:p>
             <w:r>
@@ -3965,7 +4121,7 @@
       <w:tr>
         <w:tc>
           <w:tcPr>
-            <w:tcW w:w="1062" w:type="pct"/>
+            <w:tcW w:w="1049" w:type="pct"/>
             <w:vAlign w:val="center"/>
           </w:tcPr>
           <w:p>
@@ -3976,20 +4132,29 @@
         </w:tc>
         <w:tc>
           <w:tcPr>
-            <w:tcW w:w="1013" w:type="pct"/>
+            <w:tcW w:w="1088" w:type="pct"/>
             <w:vAlign w:val="center"/>
           </w:tcPr>
           <w:p>
             <w:proofErr w:type="spellStart"/>
             <w:r>
-              <w:t>regiemp_data_fim</w:t>
+              <w:t>r</w:t>
+            </w:r>
+            <w:r>
+              <w:t>egi</w:t>
+            </w:r>
+            <w:r>
+              <w:t>_</w:t>
+            </w:r>
+            <w:r>
+              <w:t>emp_data_fim</w:t>
             </w:r>
             <w:proofErr w:type="spellEnd"/>
           </w:p>
         </w:tc>
         <w:tc>
           <w:tcPr>
-            <w:tcW w:w="861" w:type="pct"/>
+            <w:tcW w:w="849" w:type="pct"/>
             <w:vAlign w:val="center"/>
           </w:tcPr>
           <w:p>
@@ -4003,7 +4168,7 @@
         </w:tc>
         <w:tc>
           <w:tcPr>
-            <w:tcW w:w="507" w:type="pct"/>
+            <w:tcW w:w="495" w:type="pct"/>
             <w:vAlign w:val="center"/>
           </w:tcPr>
           <w:p>
@@ -4017,29 +4182,29 @@
         </w:tc>
         <w:tc>
           <w:tcPr>
-            <w:tcW w:w="203" w:type="pct"/>
-            <w:vAlign w:val="center"/>
-          </w:tcPr>
-          <w:p>
-            <w:pPr>
-              <w:jc w:val="center"/>
-            </w:pPr>
-          </w:p>
-        </w:tc>
-        <w:tc>
-          <w:tcPr>
-            <w:tcW w:w="203" w:type="pct"/>
-            <w:vAlign w:val="center"/>
-          </w:tcPr>
-          <w:p>
-            <w:pPr>
-              <w:jc w:val="center"/>
-            </w:pPr>
-          </w:p>
-        </w:tc>
-        <w:tc>
-          <w:tcPr>
-            <w:tcW w:w="1151" w:type="pct"/>
+            <w:tcW w:w="197" w:type="pct"/>
+            <w:vAlign w:val="center"/>
+          </w:tcPr>
+          <w:p>
+            <w:pPr>
+              <w:jc w:val="center"/>
+            </w:pPr>
+          </w:p>
+        </w:tc>
+        <w:tc>
+          <w:tcPr>
+            <w:tcW w:w="192" w:type="pct"/>
+            <w:vAlign w:val="center"/>
+          </w:tcPr>
+          <w:p>
+            <w:pPr>
+              <w:jc w:val="center"/>
+            </w:pPr>
+          </w:p>
+        </w:tc>
+        <w:tc>
+          <w:tcPr>
+            <w:tcW w:w="1131" w:type="pct"/>
           </w:tcPr>
           <w:p/>
         </w:tc>
@@ -4047,7 +4212,7 @@
       <w:tr>
         <w:tc>
           <w:tcPr>
-            <w:tcW w:w="1062" w:type="pct"/>
+            <w:tcW w:w="1049" w:type="pct"/>
             <w:vAlign w:val="center"/>
           </w:tcPr>
           <w:p>
@@ -4058,20 +4223,29 @@
         </w:tc>
         <w:tc>
           <w:tcPr>
-            <w:tcW w:w="1013" w:type="pct"/>
+            <w:tcW w:w="1088" w:type="pct"/>
             <w:vAlign w:val="center"/>
           </w:tcPr>
           <w:p>
             <w:proofErr w:type="spellStart"/>
             <w:r>
-              <w:t>regiemp_motivo_alteracao</w:t>
+              <w:t>r</w:t>
+            </w:r>
+            <w:r>
+              <w:t>egi</w:t>
+            </w:r>
+            <w:r>
+              <w:t>_</w:t>
+            </w:r>
+            <w:r>
+              <w:t>emp_motivo_alteracao</w:t>
             </w:r>
             <w:proofErr w:type="spellEnd"/>
           </w:p>
         </w:tc>
         <w:tc>
           <w:tcPr>
-            <w:tcW w:w="861" w:type="pct"/>
+            <w:tcW w:w="849" w:type="pct"/>
             <w:vAlign w:val="center"/>
           </w:tcPr>
           <w:p>
@@ -4085,7 +4259,7 @@
         </w:tc>
         <w:tc>
           <w:tcPr>
-            <w:tcW w:w="507" w:type="pct"/>
+            <w:tcW w:w="495" w:type="pct"/>
             <w:vAlign w:val="center"/>
           </w:tcPr>
           <w:p>
@@ -4099,29 +4273,29 @@
         </w:tc>
         <w:tc>
           <w:tcPr>
-            <w:tcW w:w="203" w:type="pct"/>
-            <w:vAlign w:val="center"/>
-          </w:tcPr>
-          <w:p>
-            <w:pPr>
-              <w:jc w:val="center"/>
-            </w:pPr>
-          </w:p>
-        </w:tc>
-        <w:tc>
-          <w:tcPr>
-            <w:tcW w:w="203" w:type="pct"/>
-            <w:vAlign w:val="center"/>
-          </w:tcPr>
-          <w:p>
-            <w:pPr>
-              <w:jc w:val="center"/>
-            </w:pPr>
-          </w:p>
-        </w:tc>
-        <w:tc>
-          <w:tcPr>
-            <w:tcW w:w="1151" w:type="pct"/>
+            <w:tcW w:w="197" w:type="pct"/>
+            <w:vAlign w:val="center"/>
+          </w:tcPr>
+          <w:p>
+            <w:pPr>
+              <w:jc w:val="center"/>
+            </w:pPr>
+          </w:p>
+        </w:tc>
+        <w:tc>
+          <w:tcPr>
+            <w:tcW w:w="192" w:type="pct"/>
+            <w:vAlign w:val="center"/>
+          </w:tcPr>
+          <w:p>
+            <w:pPr>
+              <w:jc w:val="center"/>
+            </w:pPr>
+          </w:p>
+        </w:tc>
+        <w:tc>
+          <w:tcPr>
+            <w:tcW w:w="1131" w:type="pct"/>
           </w:tcPr>
           <w:p/>
         </w:tc>
@@ -4129,7 +4303,7 @@
       <w:tr>
         <w:tc>
           <w:tcPr>
-            <w:tcW w:w="1062" w:type="pct"/>
+            <w:tcW w:w="1049" w:type="pct"/>
             <w:vAlign w:val="center"/>
           </w:tcPr>
           <w:p>
@@ -4140,20 +4314,29 @@
         </w:tc>
         <w:tc>
           <w:tcPr>
-            <w:tcW w:w="1013" w:type="pct"/>
+            <w:tcW w:w="1088" w:type="pct"/>
             <w:vAlign w:val="center"/>
           </w:tcPr>
           <w:p>
             <w:proofErr w:type="spellStart"/>
             <w:r>
-              <w:t>regiemp_status</w:t>
+              <w:t>r</w:t>
+            </w:r>
+            <w:r>
+              <w:t>egi</w:t>
+            </w:r>
+            <w:r>
+              <w:t>_</w:t>
+            </w:r>
+            <w:r>
+              <w:t>emp_status</w:t>
             </w:r>
             <w:proofErr w:type="spellEnd"/>
           </w:p>
         </w:tc>
         <w:tc>
           <w:tcPr>
-            <w:tcW w:w="861" w:type="pct"/>
+            <w:tcW w:w="849" w:type="pct"/>
             <w:vAlign w:val="center"/>
           </w:tcPr>
           <w:p>
@@ -4167,7 +4350,7 @@
         </w:tc>
         <w:tc>
           <w:tcPr>
-            <w:tcW w:w="507" w:type="pct"/>
+            <w:tcW w:w="495" w:type="pct"/>
             <w:vAlign w:val="center"/>
           </w:tcPr>
           <w:p>
@@ -4181,53 +4364,47 @@
         </w:tc>
         <w:tc>
           <w:tcPr>
-            <w:tcW w:w="203" w:type="pct"/>
-            <w:vAlign w:val="center"/>
-          </w:tcPr>
-          <w:p>
-            <w:pPr>
-              <w:jc w:val="center"/>
-            </w:pPr>
-          </w:p>
-        </w:tc>
-        <w:tc>
-          <w:tcPr>
-            <w:tcW w:w="203" w:type="pct"/>
-            <w:vAlign w:val="center"/>
-          </w:tcPr>
-          <w:p>
-            <w:pPr>
-              <w:jc w:val="center"/>
-            </w:pPr>
-          </w:p>
-        </w:tc>
-        <w:tc>
-          <w:tcPr>
-            <w:tcW w:w="1151" w:type="pct"/>
-          </w:tcPr>
-          <w:p>
-            <w:pPr>
-              <w:pStyle w:val="PargrafodaLista"/>
-              <w:numPr>
-                <w:ilvl w:val="0"/>
-                <w:numId w:val="2"/>
-              </w:numPr>
-            </w:pPr>
-            <w:r>
-              <w:t xml:space="preserve">Encerrado; 1- Ativo; </w:t>
-            </w:r>
-            <w:proofErr w:type="gramStart"/>
-            <w:r>
-              <w:t>2-Suspenso</w:t>
-            </w:r>
-            <w:proofErr w:type="gramEnd"/>
+            <w:tcW w:w="197" w:type="pct"/>
+            <w:vAlign w:val="center"/>
+          </w:tcPr>
+          <w:p>
+            <w:pPr>
+              <w:jc w:val="center"/>
+            </w:pPr>
+          </w:p>
+        </w:tc>
+        <w:tc>
+          <w:tcPr>
+            <w:tcW w:w="192" w:type="pct"/>
+            <w:vAlign w:val="center"/>
+          </w:tcPr>
+          <w:p>
+            <w:pPr>
+              <w:jc w:val="center"/>
+            </w:pPr>
+          </w:p>
+        </w:tc>
+        <w:tc>
+          <w:tcPr>
+            <w:tcW w:w="1131" w:type="pct"/>
+          </w:tcPr>
+          <w:p>
+            <w:pPr>
+              <w:ind w:left="360"/>
+            </w:pPr>
+            <w:r>
+              <w:t>Encerrado; 1- Ativo; 2-Suspenso</w:t>
+            </w:r>
+            <w:r>
+              <w:t>.</w:t>
+            </w:r>
           </w:p>
         </w:tc>
       </w:tr>
       <w:tr>
         <w:tc>
           <w:tcPr>
-            <w:tcW w:w="1062" w:type="pct"/>
+            <w:tcW w:w="1049" w:type="pct"/>
             <w:vAlign w:val="center"/>
           </w:tcPr>
           <w:p>
@@ -4238,20 +4415,35 @@
         </w:tc>
         <w:tc>
           <w:tcPr>
-            <w:tcW w:w="1013" w:type="pct"/>
+            <w:tcW w:w="1088" w:type="pct"/>
             <w:vAlign w:val="center"/>
           </w:tcPr>
           <w:p>
             <w:proofErr w:type="spellStart"/>
             <w:r>
-              <w:t>regiemp_observacoes</w:t>
+              <w:rPr>
+                <w:u w:val="single"/>
+              </w:rPr>
+              <w:t>r</w:t>
+            </w:r>
+            <w:r>
+              <w:rPr>
+                <w:u w:val="single"/>
+              </w:rPr>
+              <w:t>egi</w:t>
+            </w:r>
+            <w:r>
+              <w:t>_</w:t>
+            </w:r>
+            <w:r>
+              <w:t>emp_observacoes</w:t>
             </w:r>
             <w:proofErr w:type="spellEnd"/>
           </w:p>
         </w:tc>
         <w:tc>
           <w:tcPr>
-            <w:tcW w:w="861" w:type="pct"/>
+            <w:tcW w:w="849" w:type="pct"/>
             <w:vAlign w:val="center"/>
           </w:tcPr>
           <w:p>
@@ -4265,7 +4457,7 @@
         </w:tc>
         <w:tc>
           <w:tcPr>
-            <w:tcW w:w="507" w:type="pct"/>
+            <w:tcW w:w="495" w:type="pct"/>
             <w:vAlign w:val="center"/>
           </w:tcPr>
           <w:p>
@@ -4282,34 +4474,49 @@
         </w:tc>
         <w:tc>
           <w:tcPr>
-            <w:tcW w:w="203" w:type="pct"/>
-            <w:vAlign w:val="center"/>
-          </w:tcPr>
-          <w:p>
-            <w:pPr>
-              <w:jc w:val="center"/>
-            </w:pPr>
-          </w:p>
-        </w:tc>
-        <w:tc>
-          <w:tcPr>
-            <w:tcW w:w="203" w:type="pct"/>
-            <w:vAlign w:val="center"/>
-          </w:tcPr>
-          <w:p>
-            <w:pPr>
-              <w:jc w:val="center"/>
-            </w:pPr>
-          </w:p>
-        </w:tc>
-        <w:tc>
-          <w:tcPr>
-            <w:tcW w:w="1151" w:type="pct"/>
+            <w:tcW w:w="197" w:type="pct"/>
+            <w:vAlign w:val="center"/>
+          </w:tcPr>
+          <w:p>
+            <w:pPr>
+              <w:jc w:val="center"/>
+            </w:pPr>
+          </w:p>
+        </w:tc>
+        <w:tc>
+          <w:tcPr>
+            <w:tcW w:w="192" w:type="pct"/>
+            <w:vAlign w:val="center"/>
+          </w:tcPr>
+          <w:p>
+            <w:pPr>
+              <w:jc w:val="center"/>
+            </w:pPr>
+          </w:p>
+        </w:tc>
+        <w:tc>
+          <w:tcPr>
+            <w:tcW w:w="1131" w:type="pct"/>
           </w:tcPr>
           <w:p/>
         </w:tc>
       </w:tr>
     </w:tbl>
+    <w:p>
+      <w:pPr>
+        <w:rPr>
+          <w:sz w:val="22"/>
+          <w:szCs w:val="20"/>
+        </w:rPr>
+      </w:pPr>
+      <w:r>
+        <w:rPr>
+          <w:sz w:val="22"/>
+          <w:szCs w:val="20"/>
+        </w:rPr>
+        <w:t>Fonte: Autoria própria</w:t>
+      </w:r>
+    </w:p>
     <w:p>
       <w:pPr>
         <w:rPr>
@@ -4889,6 +5096,7 @@
           </w:tcPr>
           <w:p>
             <w:r>
+              <w:lastRenderedPageBreak/>
               <w:t>Nome do arquivo.</w:t>
             </w:r>
           </w:p>
@@ -5061,7 +5269,6 @@
           </w:tcPr>
           <w:p>
             <w:r>
-              <w:lastRenderedPageBreak/>
               <w:t>Valor do Documento.</w:t>
             </w:r>
           </w:p>
@@ -5136,11 +5343,115 @@
           <w:p>
             <w:r>
               <w:t>Não pode estar vazio.</w:t>
+            </w:r>
+          </w:p>
+        </w:tc>
+      </w:tr>
+      <w:tr>
+        <w:tc>
+          <w:tcPr>
+            <w:tcW w:w="1062" w:type="pct"/>
+            <w:vAlign w:val="center"/>
+          </w:tcPr>
+          <w:p>
+            <w:r>
+              <w:t>Status do documento</w:t>
+            </w:r>
+          </w:p>
+        </w:tc>
+        <w:tc>
+          <w:tcPr>
+            <w:tcW w:w="1013" w:type="pct"/>
+            <w:vAlign w:val="center"/>
+          </w:tcPr>
+          <w:p>
+            <w:proofErr w:type="spellStart"/>
+            <w:r>
+              <w:t>doc_</w:t>
+            </w:r>
+            <w:r>
+              <w:t>status</w:t>
+            </w:r>
+            <w:proofErr w:type="spellEnd"/>
+          </w:p>
+        </w:tc>
+        <w:tc>
+          <w:tcPr>
+            <w:tcW w:w="861" w:type="pct"/>
+            <w:vAlign w:val="center"/>
+          </w:tcPr>
+          <w:p>
+            <w:pPr>
+              <w:jc w:val="center"/>
+            </w:pPr>
+            <w:r>
+              <w:t>BIT</w:t>
+            </w:r>
+          </w:p>
+        </w:tc>
+        <w:tc>
+          <w:tcPr>
+            <w:tcW w:w="507" w:type="pct"/>
+            <w:vAlign w:val="center"/>
+          </w:tcPr>
+          <w:p>
+            <w:pPr>
+              <w:jc w:val="center"/>
+            </w:pPr>
+            <w:r>
+              <w:t>1</w:t>
+            </w:r>
+          </w:p>
+        </w:tc>
+        <w:tc>
+          <w:tcPr>
+            <w:tcW w:w="203" w:type="pct"/>
+            <w:vAlign w:val="center"/>
+          </w:tcPr>
+          <w:p>
+            <w:pPr>
+              <w:jc w:val="center"/>
+            </w:pPr>
+          </w:p>
+        </w:tc>
+        <w:tc>
+          <w:tcPr>
+            <w:tcW w:w="203" w:type="pct"/>
+            <w:vAlign w:val="center"/>
+          </w:tcPr>
+          <w:p>
+            <w:pPr>
+              <w:jc w:val="center"/>
+            </w:pPr>
+          </w:p>
+        </w:tc>
+        <w:tc>
+          <w:tcPr>
+            <w:tcW w:w="1151" w:type="pct"/>
+          </w:tcPr>
+          <w:p>
+            <w:r>
+              <w:t>0 – Inativo; 1 – Ativo.</w:t>
             </w:r>
           </w:p>
         </w:tc>
       </w:tr>
     </w:tbl>
+    <w:p>
+      <w:pPr>
+        <w:rPr>
+          <w:sz w:val="22"/>
+          <w:szCs w:val="20"/>
+        </w:rPr>
+      </w:pPr>
+      <w:r>
+        <w:rPr>
+          <w:sz w:val="22"/>
+          <w:szCs w:val="20"/>
+        </w:rPr>
+        <w:t>Fonte: Autoria própria</w:t>
+      </w:r>
+    </w:p>
     <w:p>
       <w:pPr>
         <w:rPr>
@@ -5559,7 +5870,114 @@
           </w:p>
         </w:tc>
       </w:tr>
+      <w:tr>
+        <w:tc>
+          <w:tcPr>
+            <w:tcW w:w="1062" w:type="pct"/>
+            <w:vAlign w:val="center"/>
+          </w:tcPr>
+          <w:p>
+            <w:r>
+              <w:t>Status do tipo de documento</w:t>
+            </w:r>
+          </w:p>
+        </w:tc>
+        <w:tc>
+          <w:tcPr>
+            <w:tcW w:w="1013" w:type="pct"/>
+            <w:vAlign w:val="center"/>
+          </w:tcPr>
+          <w:p>
+            <w:proofErr w:type="spellStart"/>
+            <w:r>
+              <w:t>t</w:t>
+            </w:r>
+            <w:r>
+              <w:t>pd_</w:t>
+            </w:r>
+            <w:r>
+              <w:t>status</w:t>
+            </w:r>
+            <w:proofErr w:type="spellEnd"/>
+          </w:p>
+        </w:tc>
+        <w:tc>
+          <w:tcPr>
+            <w:tcW w:w="861" w:type="pct"/>
+            <w:vAlign w:val="center"/>
+          </w:tcPr>
+          <w:p>
+            <w:pPr>
+              <w:jc w:val="center"/>
+            </w:pPr>
+            <w:r>
+              <w:t>BIT</w:t>
+            </w:r>
+          </w:p>
+        </w:tc>
+        <w:tc>
+          <w:tcPr>
+            <w:tcW w:w="507" w:type="pct"/>
+            <w:vAlign w:val="center"/>
+          </w:tcPr>
+          <w:p>
+            <w:pPr>
+              <w:jc w:val="center"/>
+            </w:pPr>
+            <w:r>
+              <w:t>1</w:t>
+            </w:r>
+          </w:p>
+        </w:tc>
+        <w:tc>
+          <w:tcPr>
+            <w:tcW w:w="203" w:type="pct"/>
+            <w:vAlign w:val="center"/>
+          </w:tcPr>
+          <w:p>
+            <w:pPr>
+              <w:jc w:val="center"/>
+            </w:pPr>
+          </w:p>
+        </w:tc>
+        <w:tc>
+          <w:tcPr>
+            <w:tcW w:w="203" w:type="pct"/>
+            <w:vAlign w:val="center"/>
+          </w:tcPr>
+          <w:p>
+            <w:pPr>
+              <w:jc w:val="center"/>
+            </w:pPr>
+          </w:p>
+        </w:tc>
+        <w:tc>
+          <w:tcPr>
+            <w:tcW w:w="1151" w:type="pct"/>
+          </w:tcPr>
+          <w:p>
+            <w:r>
+              <w:t>0 – Inativo; 1 – Ativo.</w:t>
+            </w:r>
+          </w:p>
+        </w:tc>
+      </w:tr>
     </w:tbl>
+    <w:p>
+      <w:pPr>
+        <w:rPr>
+          <w:sz w:val="22"/>
+          <w:szCs w:val="20"/>
+        </w:rPr>
+      </w:pPr>
+      <w:r>
+        <w:rPr>
+          <w:sz w:val="22"/>
+          <w:szCs w:val="20"/>
+        </w:rPr>
+        <w:t>Fonte: Autoria própria</w:t>
+      </w:r>
+    </w:p>
     <w:p>
       <w:pPr>
         <w:rPr>
@@ -5805,7 +6223,10 @@
           <w:p>
             <w:proofErr w:type="spellStart"/>
             <w:r>
-              <w:t>Praz_id</w:t>
+              <w:t>p</w:t>
+            </w:r>
+            <w:r>
+              <w:t>raz_id</w:t>
             </w:r>
             <w:proofErr w:type="spellEnd"/>
           </w:p>
@@ -5899,7 +6320,10 @@
           <w:p>
             <w:proofErr w:type="spellStart"/>
             <w:r>
-              <w:t>Emp_id</w:t>
+              <w:t>e</w:t>
+            </w:r>
+            <w:r>
+              <w:t>mp_id</w:t>
             </w:r>
             <w:proofErr w:type="spellEnd"/>
           </w:p>
@@ -5984,7 +6408,10 @@
           <w:p>
             <w:proofErr w:type="spellStart"/>
             <w:r>
-              <w:t>Praz_descricao</w:t>
+              <w:t>p</w:t>
+            </w:r>
+            <w:r>
+              <w:t>raz_descricao</w:t>
             </w:r>
             <w:proofErr w:type="spellEnd"/>
           </w:p>
@@ -6070,7 +6497,10 @@
           <w:p>
             <w:proofErr w:type="spellStart"/>
             <w:r>
-              <w:t>Praz_data_vencimento</w:t>
+              <w:t>p</w:t>
+            </w:r>
+            <w:r>
+              <w:t>raz_data_vencimento</w:t>
             </w:r>
             <w:proofErr w:type="spellEnd"/>
           </w:p>
@@ -6154,14 +6584,17 @@
             <w:vAlign w:val="center"/>
           </w:tcPr>
           <w:p>
+            <w:pPr>
+              <w:ind w:left="11328" w:hanging="11328"/>
+            </w:pPr>
             <w:proofErr w:type="spellStart"/>
             <w:r>
-              <w:t>Praz_status</w:t>
+              <w:t>p</w:t>
+            </w:r>
+            <w:r>
+              <w:t>raz_status</w:t>
             </w:r>
             <w:proofErr w:type="spellEnd"/>
-            <w:r>
-              <w:t>.</w:t>
-            </w:r>
           </w:p>
         </w:tc>
         <w:tc>
@@ -6222,18 +6655,43 @@
             <w:r>
               <w:t xml:space="preserve"> 0 – </w:t>
             </w:r>
-            <w:proofErr w:type="gramStart"/>
-            <w:r>
-              <w:t>pendente</w:t>
-            </w:r>
-            <w:proofErr w:type="gramEnd"/>
-            <w:r>
-              <w:t xml:space="preserve">; 1 – concluído; 2 – vencido. </w:t>
+            <w:r>
+              <w:t>P</w:t>
+            </w:r>
+            <w:r>
+              <w:t xml:space="preserve">endente; 1 – </w:t>
+            </w:r>
+            <w:r>
+              <w:t>C</w:t>
+            </w:r>
+            <w:r>
+              <w:t xml:space="preserve">oncluído; 2 – </w:t>
+            </w:r>
+            <w:r>
+              <w:t>V</w:t>
+            </w:r>
+            <w:r>
+              <w:t xml:space="preserve">encido. </w:t>
             </w:r>
           </w:p>
         </w:tc>
       </w:tr>
     </w:tbl>
+    <w:p>
+      <w:pPr>
+        <w:rPr>
+          <w:sz w:val="22"/>
+          <w:szCs w:val="20"/>
+        </w:rPr>
+      </w:pPr>
+      <w:r>
+        <w:rPr>
+          <w:sz w:val="22"/>
+          <w:szCs w:val="20"/>
+        </w:rPr>
+        <w:t>Fonte: Autoria própria</w:t>
+      </w:r>
+    </w:p>
     <w:p>
       <w:pPr>
         <w:rPr>
@@ -6248,6 +6706,7 @@
         <w:keepNext/>
       </w:pPr>
       <w:r>
+        <w:lastRenderedPageBreak/>
         <w:t>Tabela</w:t>
       </w:r>
       <w:r>
@@ -6293,7 +6752,10 @@
         <w:t xml:space="preserve"> </w:t>
       </w:r>
       <w:r>
-        <w:t>Auditoria.</w:t>
+        <w:t>A</w:t>
+      </w:r>
+      <w:r>
+        <w:t>UDITORIA</w:t>
       </w:r>
     </w:p>
     <w:tbl>
@@ -6733,7 +7195,16 @@
             </w:r>
             <w:proofErr w:type="gramEnd"/>
             <w:r>
-              <w:t xml:space="preserve"> 1 – edição 2 - exclusão</w:t>
+              <w:t>;</w:t>
+            </w:r>
+            <w:r>
+              <w:t xml:space="preserve"> 1 – edição</w:t>
+            </w:r>
+            <w:r>
+              <w:t>;</w:t>
+            </w:r>
+            <w:r>
+              <w:t xml:space="preserve"> 2 - exclusão</w:t>
             </w:r>
           </w:p>
         </w:tc>
@@ -6832,7 +7303,6 @@
           </w:tcPr>
           <w:p>
             <w:r>
-              <w:lastRenderedPageBreak/>
               <w:t>Nome do registro afetado</w:t>
             </w:r>
           </w:p>
@@ -6998,6 +7468,21 @@
         </w:tc>
       </w:tr>
     </w:tbl>
+    <w:p>
+      <w:pPr>
+        <w:rPr>
+          <w:sz w:val="22"/>
+          <w:szCs w:val="20"/>
+        </w:rPr>
+      </w:pPr>
+      <w:r>
+        <w:rPr>
+          <w:sz w:val="22"/>
+          <w:szCs w:val="20"/>
+        </w:rPr>
+        <w:t>Fonte: Autoria própria</w:t>
+      </w:r>
+    </w:p>
     <w:p/>
     <w:p>
       <w:pPr>
@@ -7044,7 +7529,10 @@
         <w:t xml:space="preserve"> - </w:t>
       </w:r>
       <w:r>
-        <w:t>Suporte</w:t>
+        <w:t>S</w:t>
+      </w:r>
+      <w:r>
+        <w:t>UPORTE</w:t>
       </w:r>
     </w:p>
     <w:tbl>
@@ -7302,8 +7790,6 @@
             <w:r>
               <w:t>Auto-Incremento.</w:t>
             </w:r>
-            <w:bookmarkStart w:id="0" w:name="_GoBack"/>
-            <w:bookmarkEnd w:id="0"/>
           </w:p>
         </w:tc>
       </w:tr>
@@ -7733,10 +8219,31 @@
           </w:tcPr>
           <w:p>
             <w:r>
-              <w:t xml:space="preserve">0 – Aberto 1 – Em andamento 2 - </w:t>
+              <w:t>0 – Aberto</w:t>
+            </w:r>
+            <w:r>
+              <w:t>;</w:t>
+            </w:r>
+            <w:r>
+              <w:t xml:space="preserve"> 1 – Em andamento</w:t>
+            </w:r>
+            <w:r>
+              <w:t>;</w:t>
+            </w:r>
+            <w:r>
+              <w:t xml:space="preserve"> 2 </w:t>
+            </w:r>
+            <w:r>
+              <w:t>–</w:t>
+            </w:r>
+            <w:r>
+              <w:t xml:space="preserve"> </w:t>
             </w:r>
             <w:r>
               <w:t>Concluído</w:t>
+            </w:r>
+            <w:r>
+              <w:t>.</w:t>
             </w:r>
           </w:p>
         </w:tc>
@@ -7908,13 +8415,7 @@
           </w:tcPr>
           <w:p>
             <w:r>
-              <w:t>Não pode estar vazio.</w:t>
-            </w:r>
-            <w:r>
-              <w:t xml:space="preserve"> </w:t>
-            </w:r>
-            <w:r>
-              <w:t>Não pode estar vazio.</w:t>
+              <w:t>Não pode estar vazio. Não pode estar vazio.</w:t>
             </w:r>
           </w:p>
         </w:tc>
@@ -8986,7 +9487,7 @@
 </file>
 
 <file path=customXml/itemProps1.xml><?xml version="1.0" encoding="utf-8"?>
-<ds:datastoreItem xmlns:ds="http://schemas.openxmlformats.org/officeDocument/2006/customXml" ds:itemID="{CC8E02E6-63BD-41AF-B339-22B7EDEDE447}">
+<ds:datastoreItem xmlns:ds="http://schemas.openxmlformats.org/officeDocument/2006/customXml" ds:itemID="{4694FF5C-B4EF-4EA9-9C8A-0509F175B75F}">
   <ds:schemaRefs>
     <ds:schemaRef ds:uri="http://schemas.openxmlformats.org/officeDocument/2006/bibliography"/>
   </ds:schemaRefs>

</xml_diff>

<commit_message>
correções nos creates, inserts e dicionário de dados
</commit_message>
<xml_diff>
--- a/src/dataBase/contabilidade.docx
+++ b/src/dataBase/contabilidade.docx
@@ -739,8 +739,10 @@
               <w:jc w:val="center"/>
             </w:pPr>
             <w:r>
-              <w:t>9</w:t>
-            </w:r>
+              <w:t>15</w:t>
+            </w:r>
+            <w:bookmarkStart w:id="0" w:name="_GoBack"/>
+            <w:bookmarkEnd w:id="0"/>
           </w:p>
         </w:tc>
         <w:tc>
@@ -1972,6 +1974,92 @@
           </w:p>
         </w:tc>
       </w:tr>
+      <w:tr>
+        <w:tc>
+          <w:tcPr>
+            <w:tcW w:w="1062" w:type="pct"/>
+            <w:vAlign w:val="center"/>
+          </w:tcPr>
+          <w:p>
+            <w:r>
+              <w:t>Status da Empresa.</w:t>
+            </w:r>
+          </w:p>
+        </w:tc>
+        <w:tc>
+          <w:tcPr>
+            <w:tcW w:w="1013" w:type="pct"/>
+            <w:vAlign w:val="center"/>
+          </w:tcPr>
+          <w:p>
+            <w:proofErr w:type="spellStart"/>
+            <w:r>
+              <w:t>emp_status</w:t>
+            </w:r>
+            <w:proofErr w:type="spellEnd"/>
+          </w:p>
+        </w:tc>
+        <w:tc>
+          <w:tcPr>
+            <w:tcW w:w="861" w:type="pct"/>
+            <w:vAlign w:val="center"/>
+          </w:tcPr>
+          <w:p>
+            <w:pPr>
+              <w:jc w:val="center"/>
+            </w:pPr>
+            <w:r>
+              <w:t>BIT</w:t>
+            </w:r>
+          </w:p>
+        </w:tc>
+        <w:tc>
+          <w:tcPr>
+            <w:tcW w:w="507" w:type="pct"/>
+            <w:vAlign w:val="center"/>
+          </w:tcPr>
+          <w:p>
+            <w:pPr>
+              <w:jc w:val="center"/>
+            </w:pPr>
+            <w:r>
+              <w:t>1</w:t>
+            </w:r>
+          </w:p>
+        </w:tc>
+        <w:tc>
+          <w:tcPr>
+            <w:tcW w:w="203" w:type="pct"/>
+            <w:vAlign w:val="center"/>
+          </w:tcPr>
+          <w:p>
+            <w:pPr>
+              <w:jc w:val="center"/>
+            </w:pPr>
+          </w:p>
+        </w:tc>
+        <w:tc>
+          <w:tcPr>
+            <w:tcW w:w="203" w:type="pct"/>
+            <w:vAlign w:val="center"/>
+          </w:tcPr>
+          <w:p>
+            <w:pPr>
+              <w:jc w:val="center"/>
+            </w:pPr>
+          </w:p>
+        </w:tc>
+        <w:tc>
+          <w:tcPr>
+            <w:tcW w:w="1151" w:type="pct"/>
+          </w:tcPr>
+          <w:p>
+            <w:r>
+              <w:t>0-Inativo; 1-Ativa.</w:t>
+            </w:r>
+          </w:p>
+        </w:tc>
+      </w:tr>
     </w:tbl>
     <w:p>
       <w:pPr>
@@ -1985,6 +2073,7 @@
           <w:sz w:val="22"/>
           <w:szCs w:val="20"/>
         </w:rPr>
+        <w:lastRenderedPageBreak/>
         <w:t>Fonte: Autoria própria</w:t>
       </w:r>
     </w:p>
@@ -1994,7 +2083,6 @@
         <w:keepNext/>
       </w:pPr>
       <w:r>
-        <w:lastRenderedPageBreak/>
         <w:t>Tabela</w:t>
       </w:r>
       <w:r>
@@ -3308,8 +3396,6 @@
             <w:r>
               <w:t>Não pode estar vazio.</w:t>
             </w:r>
-            <w:bookmarkStart w:id="0" w:name="_GoBack"/>
-            <w:bookmarkEnd w:id="0"/>
           </w:p>
         </w:tc>
       </w:tr>
@@ -3516,6 +3602,7 @@
           <w:sz w:val="22"/>
           <w:szCs w:val="20"/>
         </w:rPr>
+        <w:lastRenderedPageBreak/>
         <w:t>Fonte: Autoria própria</w:t>
       </w:r>
     </w:p>
@@ -3560,7 +3647,7 @@
         <w:rPr>
           <w:noProof/>
         </w:rPr>
-        <w:t>5</w:t>
+        <w:t>4</w:t>
       </w:r>
       <w:r>
         <w:rPr>
@@ -4558,7 +4645,7 @@
         <w:rPr>
           <w:noProof/>
         </w:rPr>
-        <w:t>6</w:t>
+        <w:t>5</w:t>
       </w:r>
       <w:r>
         <w:rPr>
@@ -5014,6 +5101,7 @@
           </w:tcPr>
           <w:p>
             <w:r>
+              <w:lastRenderedPageBreak/>
               <w:t>Identificador da Tabela Tipo Documentos.</w:t>
             </w:r>
           </w:p>
@@ -5096,7 +5184,6 @@
           </w:tcPr>
           <w:p>
             <w:r>
-              <w:lastRenderedPageBreak/>
               <w:t>Nome do arquivo.</w:t>
             </w:r>
           </w:p>
@@ -5493,7 +5580,7 @@
         <w:rPr>
           <w:noProof/>
         </w:rPr>
-        <w:t>7</w:t>
+        <w:t>6</w:t>
       </w:r>
       <w:r>
         <w:rPr>
@@ -6019,7 +6106,7 @@
         <w:rPr>
           <w:noProof/>
         </w:rPr>
-        <w:t>8</w:t>
+        <w:t>7</w:t>
       </w:r>
       <w:r>
         <w:rPr>
@@ -6734,7 +6821,7 @@
         <w:rPr>
           <w:noProof/>
         </w:rPr>
-        <w:t>9</w:t>
+        <w:t>8</w:t>
       </w:r>
       <w:r>
         <w:rPr>
@@ -7517,7 +7604,7 @@
         <w:rPr>
           <w:noProof/>
         </w:rPr>
-        <w:t>10</w:t>
+        <w:t>9</w:t>
       </w:r>
       <w:r>
         <w:rPr>
@@ -9487,7 +9574,7 @@
 </file>
 
 <file path=customXml/itemProps1.xml><?xml version="1.0" encoding="utf-8"?>
-<ds:datastoreItem xmlns:ds="http://schemas.openxmlformats.org/officeDocument/2006/customXml" ds:itemID="{4694FF5C-B4EF-4EA9-9C8A-0509F175B75F}">
+<ds:datastoreItem xmlns:ds="http://schemas.openxmlformats.org/officeDocument/2006/customXml" ds:itemID="{526D0020-41EC-4E9A-B47C-924B3E2D212F}">
   <ds:schemaRefs>
     <ds:schemaRef ds:uri="http://schemas.openxmlformats.org/officeDocument/2006/bibliography"/>
   </ds:schemaRefs>

</xml_diff>